<commit_message>
Merged updated Non-func section.
The latest R&a still had some of the old non-func requirements so I
merged the updated one.
</commit_message>
<xml_diff>
--- a/Documents/Documentation/Requirements and Analysis.docx
+++ b/Documents/Documentation/Requirements and Analysis.docx
@@ -1,6 +1,6 @@
 
 <file path=word/document.xml><?xml version="1.0" encoding="utf-8"?>
-<w:document xmlns:wpc="http://schemas.microsoft.com/office/word/2010/wordprocessingCanvas" xmlns:mc="http://schemas.openxmlformats.org/markup-compatibility/2006" xmlns:o="urn:schemas-microsoft-com:office:office" xmlns:r="http://schemas.openxmlformats.org/officeDocument/2006/relationships" xmlns:m="http://schemas.openxmlformats.org/officeDocument/2006/math" xmlns:v="urn:schemas-microsoft-com:vml" xmlns:wp14="http://schemas.microsoft.com/office/word/2010/wordprocessingDrawing" xmlns:wp="http://schemas.openxmlformats.org/drawingml/2006/wordprocessingDrawing" xmlns:w10="urn:schemas-microsoft-com:office:word" xmlns:w="http://schemas.openxmlformats.org/wordprocessingml/2006/main" xmlns:w14="http://schemas.microsoft.com/office/word/2010/wordml" xmlns:wpg="http://schemas.microsoft.com/office/word/2010/wordprocessingGroup" xmlns:wpi="http://schemas.microsoft.com/office/word/2010/wordprocessingInk" xmlns:wne="http://schemas.microsoft.com/office/word/2006/wordml" xmlns:wps="http://schemas.microsoft.com/office/word/2010/wordprocessingShape" mc:Ignorable="w14 wp14">
+<w:document xmlns:ve="http://schemas.openxmlformats.org/markup-compatibility/2006" xmlns:o="urn:schemas-microsoft-com:office:office" xmlns:r="http://schemas.openxmlformats.org/officeDocument/2006/relationships" xmlns:m="http://schemas.openxmlformats.org/officeDocument/2006/math" xmlns:v="urn:schemas-microsoft-com:vml" xmlns:wp="http://schemas.openxmlformats.org/drawingml/2006/wordprocessingDrawing" xmlns:w10="urn:schemas-microsoft-com:office:word" xmlns:w="http://schemas.openxmlformats.org/wordprocessingml/2006/main" xmlns:wne="http://schemas.microsoft.com/office/word/2006/wordml">
   <w:body>
     <w:p>
       <w:pPr>
@@ -78,7 +78,7 @@
             <o:lock v:ext="edit" aspectratio="t"/>
           </v:shapetype>
           <v:shape id="_x0000_i1025" type="#_x0000_t75" style="width:6in;height:7.2pt" o:hrpct="0" o:hr="t">
-            <v:imagedata r:id="rId8" o:title=""/>
+            <v:imagedata r:id="rId7" o:title=""/>
           </v:shape>
         </w:pict>
       </w:r>
@@ -117,7 +117,7 @@
         </w:rPr>
         <w:pict>
           <v:shape id="_x0000_i1026" type="#_x0000_t75" style="width:6in;height:7.2pt" o:hrpct="0" o:hr="t">
-            <v:imagedata r:id="rId8" o:title=""/>
+            <v:imagedata r:id="rId7" o:title=""/>
           </v:shape>
         </w:pict>
       </w:r>
@@ -148,11 +148,6 @@
           <w:rFonts w:cs="Arial"/>
         </w:rPr>
         <w:tab/>
-      </w:r>
-      <w:r>
-        <w:rPr>
-          <w:rFonts w:cs="Arial"/>
-        </w:rPr>
         <w:t>Neuromend</w:t>
       </w:r>
     </w:p>
@@ -430,7 +425,7 @@
         </w:rPr>
         <w:pict>
           <v:shape id="_x0000_i1027" type="#_x0000_t75" style="width:6in;height:7.2pt" o:hrpct="0" o:hr="t">
-            <v:imagedata r:id="rId8" o:title=""/>
+            <v:imagedata r:id="rId7" o:title=""/>
           </v:shape>
         </w:pict>
       </w:r>
@@ -450,7 +445,6 @@
           <w:tab w:val="right" w:leader="dot" w:pos="9016"/>
         </w:tabs>
         <w:rPr>
-          <w:rFonts w:eastAsia="Times New Roman"/>
           <w:noProof/>
           <w:lang w:eastAsia="en-AU"/>
         </w:rPr>
@@ -496,7 +490,6 @@
         <w:r>
           <w:rPr>
             <w:noProof/>
-            <w:webHidden/>
           </w:rPr>
         </w:r>
         <w:r>
@@ -529,7 +522,6 @@
           <w:tab w:val="right" w:leader="dot" w:pos="9016"/>
         </w:tabs>
         <w:rPr>
-          <w:rFonts w:eastAsia="Times New Roman"/>
           <w:noProof/>
           <w:lang w:eastAsia="en-AU"/>
         </w:rPr>
@@ -566,7 +558,6 @@
         <w:r>
           <w:rPr>
             <w:noProof/>
-            <w:webHidden/>
           </w:rPr>
         </w:r>
         <w:r>
@@ -599,7 +590,6 @@
           <w:tab w:val="right" w:leader="dot" w:pos="9016"/>
         </w:tabs>
         <w:rPr>
-          <w:rFonts w:eastAsia="Times New Roman"/>
           <w:noProof/>
           <w:lang w:eastAsia="en-AU"/>
         </w:rPr>
@@ -636,7 +626,6 @@
         <w:r>
           <w:rPr>
             <w:noProof/>
-            <w:webHidden/>
           </w:rPr>
         </w:r>
         <w:r>
@@ -651,7 +640,7 @@
             <w:noProof/>
             <w:webHidden/>
           </w:rPr>
-          <w:t>4</w:t>
+          <w:t>3</w:t>
         </w:r>
         <w:r>
           <w:rPr>
@@ -669,7 +658,6 @@
           <w:tab w:val="right" w:leader="dot" w:pos="9016"/>
         </w:tabs>
         <w:rPr>
-          <w:rFonts w:eastAsia="Times New Roman"/>
           <w:noProof/>
           <w:lang w:eastAsia="en-AU"/>
         </w:rPr>
@@ -706,7 +694,6 @@
         <w:r>
           <w:rPr>
             <w:noProof/>
-            <w:webHidden/>
           </w:rPr>
         </w:r>
         <w:r>
@@ -721,7 +708,7 @@
             <w:noProof/>
             <w:webHidden/>
           </w:rPr>
-          <w:t>5</w:t>
+          <w:t>3</w:t>
         </w:r>
         <w:r>
           <w:rPr>
@@ -739,7 +726,6 @@
           <w:tab w:val="right" w:leader="dot" w:pos="9016"/>
         </w:tabs>
         <w:rPr>
-          <w:rFonts w:eastAsia="Times New Roman"/>
           <w:noProof/>
           <w:lang w:eastAsia="en-AU"/>
         </w:rPr>
@@ -776,7 +762,6 @@
         <w:r>
           <w:rPr>
             <w:noProof/>
-            <w:webHidden/>
           </w:rPr>
         </w:r>
         <w:r>
@@ -791,7 +776,7 @@
             <w:noProof/>
             <w:webHidden/>
           </w:rPr>
-          <w:t>7</w:t>
+          <w:t>3</w:t>
         </w:r>
         <w:r>
           <w:rPr>
@@ -809,7 +794,6 @@
           <w:tab w:val="right" w:leader="dot" w:pos="9016"/>
         </w:tabs>
         <w:rPr>
-          <w:rFonts w:eastAsia="Times New Roman"/>
           <w:noProof/>
           <w:lang w:eastAsia="en-AU"/>
         </w:rPr>
@@ -846,7 +830,6 @@
         <w:r>
           <w:rPr>
             <w:noProof/>
-            <w:webHidden/>
           </w:rPr>
         </w:r>
         <w:r>
@@ -861,7 +844,7 @@
             <w:noProof/>
             <w:webHidden/>
           </w:rPr>
-          <w:t>9</w:t>
+          <w:t>3</w:t>
         </w:r>
         <w:r>
           <w:rPr>
@@ -879,7 +862,6 @@
           <w:tab w:val="right" w:leader="dot" w:pos="9016"/>
         </w:tabs>
         <w:rPr>
-          <w:rFonts w:eastAsia="Times New Roman"/>
           <w:noProof/>
           <w:lang w:eastAsia="en-AU"/>
         </w:rPr>
@@ -916,7 +898,6 @@
         <w:r>
           <w:rPr>
             <w:noProof/>
-            <w:webHidden/>
           </w:rPr>
         </w:r>
         <w:r>
@@ -931,14 +912,7 @@
             <w:noProof/>
             <w:webHidden/>
           </w:rPr>
-          <w:t>1</w:t>
-        </w:r>
-        <w:r>
-          <w:rPr>
-            <w:noProof/>
-            <w:webHidden/>
-          </w:rPr>
-          <w:t>0</w:t>
+          <w:t>3</w:t>
         </w:r>
         <w:r>
           <w:rPr>
@@ -956,7 +930,6 @@
           <w:tab w:val="right" w:leader="dot" w:pos="9016"/>
         </w:tabs>
         <w:rPr>
-          <w:rFonts w:eastAsia="Times New Roman"/>
           <w:noProof/>
           <w:lang w:eastAsia="en-AU"/>
         </w:rPr>
@@ -993,7 +966,6 @@
         <w:r>
           <w:rPr>
             <w:noProof/>
-            <w:webHidden/>
           </w:rPr>
         </w:r>
         <w:r>
@@ -1008,13 +980,6 @@
             <w:noProof/>
             <w:webHidden/>
           </w:rPr>
-          <w:t>1</w:t>
-        </w:r>
-        <w:r>
-          <w:rPr>
-            <w:noProof/>
-            <w:webHidden/>
-          </w:rPr>
           <w:t>3</w:t>
         </w:r>
         <w:r>
@@ -1033,7 +998,6 @@
           <w:tab w:val="right" w:leader="dot" w:pos="9016"/>
         </w:tabs>
         <w:rPr>
-          <w:rFonts w:eastAsia="Times New Roman"/>
           <w:noProof/>
           <w:lang w:eastAsia="en-AU"/>
         </w:rPr>
@@ -1070,7 +1034,6 @@
         <w:r>
           <w:rPr>
             <w:noProof/>
-            <w:webHidden/>
           </w:rPr>
         </w:r>
         <w:r>
@@ -1085,14 +1048,7 @@
             <w:noProof/>
             <w:webHidden/>
           </w:rPr>
-          <w:t>1</w:t>
-        </w:r>
-        <w:r>
-          <w:rPr>
-            <w:noProof/>
-            <w:webHidden/>
-          </w:rPr>
-          <w:t>4</w:t>
+          <w:t>3</w:t>
         </w:r>
         <w:r>
           <w:rPr>
@@ -1110,7 +1066,6 @@
           <w:tab w:val="right" w:leader="dot" w:pos="9016"/>
         </w:tabs>
         <w:rPr>
-          <w:rFonts w:eastAsia="Times New Roman"/>
           <w:noProof/>
           <w:lang w:eastAsia="en-AU"/>
         </w:rPr>
@@ -1147,7 +1102,6 @@
         <w:r>
           <w:rPr>
             <w:noProof/>
-            <w:webHidden/>
           </w:rPr>
         </w:r>
         <w:r>
@@ -1162,14 +1116,7 @@
             <w:noProof/>
             <w:webHidden/>
           </w:rPr>
-          <w:t>1</w:t>
-        </w:r>
-        <w:r>
-          <w:rPr>
-            <w:noProof/>
-            <w:webHidden/>
-          </w:rPr>
-          <w:t>5</w:t>
+          <w:t>3</w:t>
         </w:r>
         <w:r>
           <w:rPr>
@@ -1237,7 +1184,7 @@
         </w:rPr>
         <w:pict>
           <v:shape id="_x0000_i1028" type="#_x0000_t75" style="width:6in;height:7.2pt" o:hrpct="0" o:hr="t">
-            <v:imagedata r:id="rId8" o:title=""/>
+            <v:imagedata r:id="rId7" o:title=""/>
           </v:shape>
         </w:pict>
       </w:r>
@@ -1328,7 +1275,6 @@
         <w:rPr>
           <w:rFonts w:ascii="Calibri" w:hAnsi="Calibri"/>
         </w:rPr>
-        <w:lastRenderedPageBreak/>
         <w:t>Introduction</w:t>
       </w:r>
       <w:bookmarkEnd w:id="4"/>
@@ -1345,108 +1291,97 @@
         </w:rPr>
         <w:pict>
           <v:shape id="_x0000_i1029" type="#_x0000_t75" style="width:6in;height:7.2pt" o:hrpct="0" o:hr="t">
+            <v:imagedata r:id="rId7" o:title=""/>
+          </v:shape>
+        </w:pict>
+      </w:r>
+    </w:p>
+    <w:p>
+      <w:r>
+        <w:t>The projects purpose is to explore the possibilities of using virtual reality hardware such as the Oculus VR in coherence with other devices such as the Leap Motion, Kinect, Razer Hydra and keyboard &amp; mouse to find the best combination to try and rehabilitate stroke patients. The system to be created is a virtual simulation which uses a combination of devices to achieve a virtual reality goal.</w:t>
+      </w:r>
+    </w:p>
+    <w:p>
+      <w:r>
+        <w:t>When someone has a stroke, the brain is starved of oxygen for an amount of time and some parts of the brain may die. Research has found that if those areas of the brain are forcefully used again, the brain may eventually begin to rewire itself resulting in possible repairing of the damaged areas. The aim of this project is to develop a simulation to try and rehabilitate stroke patients by getting them to use their affected areas of their brains to hopefully to regain functionality of limbs and other motor control functions. Our goal is to find the best tools in the hardware and software aspects to solve that problem.</w:t>
+      </w:r>
+    </w:p>
+    <w:p>
+      <w:r>
+        <w:t>By solving the problem we can then conduct tests to see how the patients respond to the different environments to further expand the project and maybe put it into some form of practice to actually try and rehabilitate patients.</w:t>
+      </w:r>
+    </w:p>
+    <w:p>
+      <w:r>
+        <w:t>Methodology is how the risk management is performed. For this project the SCRUM methodology is being used. Sprints are the basis of scrum, which are typically one to three weeks in duration. At the end of each sprint, team members and stakeholders meet to assess the progress of a project and to plan the net steps. This means that the projects progress is always being kept in check, and also the direction of the project can be adjusted based on completed work not on speculation and predictions. This methodology is flexible if requirements need to be changed, and there is always a stable product at the end of every week so that development doesn’t get out of control. For this project there will be weekly meetings at 1pm on Tuesdays which involve all team members and the project supervisor. Diagram of the SCRUM methodology where Collaboration is usually a 1 week process and versioning is a day.</w:t>
+      </w:r>
+    </w:p>
+    <w:p>
+      <w:r>
+        <w:rPr>
+          <w:noProof/>
+          <w:lang w:eastAsia="en-AU"/>
+        </w:rPr>
+        <w:pict>
+          <v:shape id="Picture 15" o:spid="_x0000_i1030" type="#_x0000_t75" alt="Description: http://www.polarion.com/products/agile-software-development/img/scrum_large.png" style="width:453pt;height:168.75pt;visibility:visible">
             <v:imagedata r:id="rId8" o:title=""/>
           </v:shape>
         </w:pict>
       </w:r>
     </w:p>
-    <w:p>
-      <w:r>
-        <w:t>The projects purpose is to explore the possibilities of using virtual reality hardware such as the Oculus VR in coherence with other devices such as the Leap Motion, Kinect, Razer Hydra and keyboard &amp; mouse to find the best combination to try and rehabilitate stroke patients. The system to be created is a virtual simulation which uses a combination of devices to achieve a virtual reality goal.</w:t>
-      </w:r>
-    </w:p>
-    <w:p>
-      <w:r>
-        <w:t>When someone has a stroke, the brain is starved of oxygen for an amount of time and some parts of the brain may die. Research has found that if those areas of the brain are forcefully used again, the brain may eventually begin to rewire itself resulting in possible repairing of the damaged areas. The aim of this project is to develop a simulation to try and rehabilitate stroke patients by getting them to use their affected areas of their brains to hopefully to regain functionality of limbs and other motor control functions. Our goal is to find the best tools in the hardware and software aspects to solve that problem.</w:t>
-      </w:r>
-    </w:p>
-    <w:p>
-      <w:r>
-        <w:t>By solving the problem we can then conduct tests to see how the patients respond to the different environments to further expand the project and maybe put it into some form of practice to actually try and rehabilitate patients.</w:t>
-      </w:r>
-    </w:p>
-    <w:p>
-      <w:r>
-        <w:t>Methodology is how the risk management is performed. For this project the SCRUM methodology is being used. Sprints are the basis of scrum, which are typically one to three weeks in duration. At the end of each sprint, team members and stakeholders meet to assess the progress of a project and to plan the net steps. This means that the projects progress is always being kept in check, and also the direction of the project can be adjusted based on completed work not on speculation and predictions. This methodology is flexible if requirements need to be changed, and there is always a stable product at the end of every week so that development doesn’t get out of control. For this project there will be weekly meetings at 1pm on Tuesdays which involve all team members and the project supervisor.</w:t>
-      </w:r>
-      <w:r>
-        <w:t xml:space="preserve"> Diagram of the SCRUM methodology where Collaboration is usually a 1 week process and versioning is a day.</w:t>
-      </w:r>
-    </w:p>
-    <w:p>
-      <w:r>
-        <w:rPr>
-          <w:noProof/>
-          <w:lang w:eastAsia="en-AU"/>
+    <w:p/>
+    <w:p>
+      <w:pPr>
+        <w:pStyle w:val="Heading1"/>
+        <w:rPr>
+          <w:rFonts w:ascii="Calibri" w:hAnsi="Calibri"/>
+        </w:rPr>
+      </w:pPr>
+      <w:r>
+        <w:rPr>
+          <w:rFonts w:ascii="Calibri" w:hAnsi="Calibri"/>
+        </w:rPr>
+        <w:br w:type="page"/>
+      </w:r>
+      <w:bookmarkStart w:id="5" w:name="_Toc396666018"/>
+      <w:r>
+        <w:rPr>
+          <w:rFonts w:ascii="Calibri" w:hAnsi="Calibri"/>
+        </w:rPr>
+        <w:t>Outline of the Solution Proposed to Solve the Problem</w:t>
+      </w:r>
+      <w:bookmarkEnd w:id="5"/>
+    </w:p>
+    <w:p>
+      <w:pPr>
+        <w:rPr>
+          <w:rFonts w:cs="Arial"/>
+        </w:rPr>
+      </w:pPr>
+      <w:r>
+        <w:rPr>
+          <w:rFonts w:cs="Arial"/>
         </w:rPr>
         <w:pict>
-          <v:shape id="Picture 15" o:spid="_x0000_i1030" type="#_x0000_t75" alt="Description: http://www.polarion.com/products/agile-software-development/img/scrum_large.png" style="width:455.25pt;height:169.5pt;visibility:visible;mso-wrap-style:square">
-            <v:imagedata r:id="rId9" o:title="scrum_large"/>
+          <v:shape id="_x0000_i1031" type="#_x0000_t75" style="width:6in;height:7.2pt" o:hrpct="0" o:hr="t">
+            <v:imagedata r:id="rId7" o:title=""/>
           </v:shape>
         </w:pict>
       </w:r>
     </w:p>
-    <w:p/>
-    <w:p>
-      <w:pPr>
-        <w:pStyle w:val="Heading1"/>
-        <w:rPr>
-          <w:rFonts w:ascii="Calibri" w:hAnsi="Calibri"/>
-        </w:rPr>
-      </w:pPr>
-      <w:r>
-        <w:rPr>
-          <w:rFonts w:ascii="Calibri" w:hAnsi="Calibri"/>
-        </w:rPr>
-        <w:br w:type="page"/>
-      </w:r>
-      <w:bookmarkStart w:id="5" w:name="_Toc396666018"/>
-      <w:r>
-        <w:rPr>
-          <w:rFonts w:ascii="Calibri" w:hAnsi="Calibri"/>
-        </w:rPr>
-        <w:lastRenderedPageBreak/>
-        <w:t>Outline of the Solution Proposed to Solve the Problem</w:t>
-      </w:r>
-      <w:bookmarkEnd w:id="5"/>
-    </w:p>
-    <w:p>
-      <w:pPr>
-        <w:rPr>
-          <w:rFonts w:cs="Arial"/>
-        </w:rPr>
-      </w:pPr>
-      <w:r>
-        <w:rPr>
-          <w:rFonts w:cs="Arial"/>
-        </w:rPr>
-        <w:pict>
-          <v:shape id="_x0000_i1031" type="#_x0000_t75" style="width:6in;height:7.2pt" o:hrpct="0" o:hr="t">
-            <v:imagedata r:id="rId8" o:title=""/>
-          </v:shape>
-        </w:pict>
-      </w:r>
-    </w:p>
-    <w:p>
-      <w:pPr>
-        <w:rPr>
-          <w:sz w:val="24"/>
-          <w:szCs w:val="24"/>
-        </w:rPr>
-      </w:pPr>
-      <w:r>
-        <w:rPr>
-          <w:sz w:val="24"/>
-          <w:szCs w:val="24"/>
-        </w:rPr>
-        <w:t>The scope of the solution</w:t>
-      </w:r>
-      <w:r>
-        <w:rPr>
-          <w:sz w:val="24"/>
-          <w:szCs w:val="24"/>
-        </w:rPr>
-        <w:t xml:space="preserve"> is to build a system that meets all of the client’s requirements in the allocated time.</w:t>
+    <w:p>
+      <w:pPr>
+        <w:rPr>
+          <w:sz w:val="24"/>
+          <w:szCs w:val="24"/>
+        </w:rPr>
+      </w:pPr>
+      <w:r>
+        <w:rPr>
+          <w:sz w:val="24"/>
+          <w:szCs w:val="24"/>
+        </w:rPr>
+        <w:t>The scope of the solution is to build a system that meets all of the client’s requirements in the allocated time.</w:t>
       </w:r>
     </w:p>
     <w:p>
@@ -1693,55 +1628,7 @@
           <w:szCs w:val="24"/>
           <w:lang w:val="en-US"/>
         </w:rPr>
-        <w:t>The game is not aimed to be large with a lot of level</w:t>
-      </w:r>
-      <w:r>
-        <w:rPr>
-          <w:sz w:val="24"/>
-          <w:szCs w:val="24"/>
-          <w:lang w:val="en-US"/>
-        </w:rPr>
-        <w:t xml:space="preserve">s and a storyline. It is to be </w:t>
-      </w:r>
-      <w:r>
-        <w:rPr>
-          <w:sz w:val="24"/>
-          <w:szCs w:val="24"/>
-          <w:lang w:val="en-US"/>
-        </w:rPr>
-        <w:t>limited to a small three level game that involves</w:t>
-      </w:r>
-      <w:r>
-        <w:rPr>
-          <w:sz w:val="24"/>
-          <w:szCs w:val="24"/>
-          <w:lang w:val="en-US"/>
-        </w:rPr>
-        <w:t xml:space="preserve"> simple but fun interaction in </w:t>
-      </w:r>
-      <w:r>
-        <w:rPr>
-          <w:sz w:val="24"/>
-          <w:szCs w:val="24"/>
-          <w:lang w:val="en-US"/>
-        </w:rPr>
-        <w:t>virtual environments. The actual look is not of pri</w:t>
-      </w:r>
-      <w:r>
-        <w:rPr>
-          <w:sz w:val="24"/>
-          <w:szCs w:val="24"/>
-          <w:lang w:val="en-US"/>
-        </w:rPr>
-        <w:t xml:space="preserve">mary concern but the game will </w:t>
-      </w:r>
-      <w:r>
-        <w:rPr>
-          <w:sz w:val="24"/>
-          <w:szCs w:val="24"/>
-          <w:lang w:val="en-US"/>
-        </w:rPr>
-        <w:t xml:space="preserve">still </w:t>
+        <w:t xml:space="preserve">The game is not aimed to be large with a lot of levels and a storyline. It is to be limited to a small three level game that involves simple but fun interaction in virtual environments. The actual look is not of primary concern but the game will still </w:t>
       </w:r>
       <w:r>
         <w:rPr>
@@ -1807,57 +1694,7 @@
           <w:sz w:val="24"/>
           <w:szCs w:val="24"/>
         </w:rPr>
-        <w:lastRenderedPageBreak/>
-        <w:t>The game is targeted towards windows computers. The hardware that the game will make use of is the Oculus Rift, Kinect for Windows, Leap Motion, Raz</w:t>
-      </w:r>
-      <w:r>
-        <w:rPr>
-          <w:sz w:val="24"/>
-          <w:szCs w:val="24"/>
-        </w:rPr>
-        <w:t>e</w:t>
-      </w:r>
-      <w:r>
-        <w:rPr>
-          <w:sz w:val="24"/>
-          <w:szCs w:val="24"/>
-        </w:rPr>
-        <w:t xml:space="preserve">r Hydra, mouse and keyboard. </w:t>
-      </w:r>
-      <w:r>
-        <w:rPr>
-          <w:sz w:val="24"/>
-          <w:szCs w:val="24"/>
-        </w:rPr>
-        <w:t xml:space="preserve">The use of these devices, excluding mouse and </w:t>
-      </w:r>
-      <w:r>
-        <w:rPr>
-          <w:sz w:val="24"/>
-          <w:szCs w:val="24"/>
-        </w:rPr>
-        <w:t xml:space="preserve">keyboard, will </w:t>
-      </w:r>
-      <w:r>
-        <w:rPr>
-          <w:sz w:val="24"/>
-          <w:szCs w:val="24"/>
-        </w:rPr>
-        <w:t>require their accompanied drivers to be installed. The</w:t>
-      </w:r>
-      <w:r>
-        <w:rPr>
-          <w:sz w:val="24"/>
-          <w:szCs w:val="24"/>
-        </w:rPr>
-        <w:t xml:space="preserve">se drivers will be included in </w:t>
-      </w:r>
-      <w:r>
-        <w:rPr>
-          <w:sz w:val="24"/>
-          <w:szCs w:val="24"/>
-        </w:rPr>
-        <w:t xml:space="preserve">the package and be installed along with the game.     </w:t>
+        <w:t xml:space="preserve">The game is targeted towards windows computers. The hardware that the game will make use of is the Oculus Rift, Kinect for Windows, Leap Motion, Razer Hydra, mouse and keyboard. The use of these devices, excluding mouse and keyboard, will require their accompanied drivers to be installed. These drivers will be included in the package and be installed along with the game.     </w:t>
       </w:r>
     </w:p>
     <w:p/>
@@ -1904,7 +1741,6 @@
         <w:rPr>
           <w:rFonts w:ascii="Calibri" w:hAnsi="Calibri"/>
         </w:rPr>
-        <w:lastRenderedPageBreak/>
         <w:t>Functional Requirements</w:t>
       </w:r>
       <w:bookmarkEnd w:id="6"/>
@@ -1921,7 +1757,7 @@
         </w:rPr>
         <w:pict>
           <v:shape id="_x0000_i1032" type="#_x0000_t75" style="width:6in;height:7.2pt" o:hrpct="0" o:hr="t">
-            <v:imagedata r:id="rId8" o:title=""/>
+            <v:imagedata r:id="rId7" o:title=""/>
           </v:shape>
         </w:pict>
       </w:r>
@@ -1960,7 +1796,26 @@
           <w:b/>
           <w:bCs/>
         </w:rPr>
-        <w:t>Device compatibility</w:t>
+        <w:t xml:space="preserve">Device compatibility: </w:t>
+      </w:r>
+      <w:r>
+        <w:rPr>
+          <w:rFonts w:cs="Calibri"/>
+        </w:rPr>
+        <w:br/>
+        <w:t>This is one of the most important functional requirements as it defines the entire project. If the devices have compatibility issues with each other then the project can be halted in its objectives. Technical issues that may arise are if the computers and devices do not work together through their software and hardware issues. The risk we take in development is by not specifying some form of minimum system requirements and the device driver install have random error occurrences when all operations seem to be working according to specification. Device compatibility is also dependent on device cohesion as we will be working with multiple devices together. All of the device compatibility issues should have been solved by the time of the first prototype and demo.</w:t>
+      </w:r>
+      <w:r>
+        <w:rPr>
+          <w:rFonts w:cs="Calibri"/>
+        </w:rPr>
+        <w:br/>
+      </w:r>
+      <w:r>
+        <w:rPr>
+          <w:rFonts w:cs="Calibri"/>
+        </w:rPr>
+        <w:br/>
       </w:r>
       <w:r>
         <w:rPr>
@@ -1968,155 +1823,14 @@
           <w:b/>
           <w:bCs/>
         </w:rPr>
-        <w:t xml:space="preserve">: </w:t>
+        <w:t>Device Cohesion</w:t>
       </w:r>
       <w:r>
         <w:rPr>
           <w:rFonts w:cs="Calibri"/>
         </w:rPr>
         <w:br/>
-        <w:t xml:space="preserve">This is one of the most important </w:t>
-      </w:r>
-      <w:r>
-        <w:rPr>
-          <w:rFonts w:cs="Calibri"/>
-        </w:rPr>
-        <w:t>function</w:t>
-      </w:r>
-      <w:r>
-        <w:rPr>
-          <w:rFonts w:cs="Calibri"/>
-        </w:rPr>
-        <w:t>al</w:t>
-      </w:r>
-      <w:r>
-        <w:rPr>
-          <w:rFonts w:cs="Calibri"/>
-        </w:rPr>
-        <w:t xml:space="preserve"> requirements as it </w:t>
-      </w:r>
-      <w:r>
-        <w:rPr>
-          <w:rFonts w:cs="Calibri"/>
-        </w:rPr>
-        <w:t>defines</w:t>
-      </w:r>
-      <w:r>
-        <w:rPr>
-          <w:rFonts w:cs="Calibri"/>
-        </w:rPr>
-        <w:t xml:space="preserve"> the entire project. If the devices have compatibility issues with each other then the project can be halted in its objectives. </w:t>
-      </w:r>
-      <w:r>
-        <w:rPr>
-          <w:rFonts w:cs="Calibri"/>
-        </w:rPr>
-        <w:t>Technical</w:t>
-      </w:r>
-      <w:r>
-        <w:rPr>
-          <w:rFonts w:cs="Calibri"/>
-        </w:rPr>
-        <w:t xml:space="preserve"> issues that may arise are if the computers and devices do not work </w:t>
-      </w:r>
-      <w:r>
-        <w:rPr>
-          <w:rFonts w:cs="Calibri"/>
-        </w:rPr>
-        <w:t>together</w:t>
-      </w:r>
-      <w:r>
-        <w:rPr>
-          <w:rFonts w:cs="Calibri"/>
-        </w:rPr>
-        <w:t xml:space="preserve"> through their software and hardware issues. The risk we take in </w:t>
-      </w:r>
-      <w:r>
-        <w:rPr>
-          <w:rFonts w:cs="Calibri"/>
-        </w:rPr>
-        <w:t>development</w:t>
-      </w:r>
-      <w:r>
-        <w:rPr>
-          <w:rFonts w:cs="Calibri"/>
-        </w:rPr>
-        <w:t xml:space="preserve"> is by not </w:t>
-      </w:r>
-      <w:r>
-        <w:rPr>
-          <w:rFonts w:cs="Calibri"/>
-        </w:rPr>
-        <w:t>specifying</w:t>
-      </w:r>
-      <w:r>
-        <w:rPr>
-          <w:rFonts w:cs="Calibri"/>
-        </w:rPr>
-        <w:t xml:space="preserve"> some form of minimum system requirements and the device driver install have random error </w:t>
-      </w:r>
-      <w:r>
-        <w:rPr>
-          <w:rFonts w:cs="Calibri"/>
-        </w:rPr>
-        <w:t>occurrences</w:t>
-      </w:r>
-      <w:r>
-        <w:rPr>
-          <w:rFonts w:cs="Calibri"/>
-        </w:rPr>
-        <w:t xml:space="preserve"> when all operations seem to be working according to specification. Device compatibility is also dependent on device cohesion as we will be working with multiple devices together. All of the device compatibility issues should have been solved by the time of the first prototype and demo.</w:t>
-      </w:r>
-      <w:r>
-        <w:rPr>
-          <w:rFonts w:cs="Calibri"/>
-        </w:rPr>
-        <w:br/>
-      </w:r>
-      <w:r>
-        <w:rPr>
-          <w:rFonts w:cs="Calibri"/>
-        </w:rPr>
-        <w:br/>
-      </w:r>
-      <w:r>
-        <w:rPr>
-          <w:rFonts w:cs="Calibri"/>
-          <w:b/>
-          <w:bCs/>
-        </w:rPr>
-        <w:t>Device Cohesion</w:t>
-      </w:r>
-      <w:r>
-        <w:rPr>
-          <w:rFonts w:cs="Calibri"/>
-        </w:rPr>
-        <w:br/>
-        <w:t xml:space="preserve">Device cohesion is one of the hardest requirements to </w:t>
-      </w:r>
-      <w:r>
-        <w:rPr>
-          <w:rFonts w:cs="Calibri"/>
-        </w:rPr>
-        <w:t>fulfil</w:t>
-      </w:r>
-      <w:r>
-        <w:rPr>
-          <w:rFonts w:cs="Calibri"/>
-        </w:rPr>
-        <w:t xml:space="preserve"> as some devices do encounter errors when working with one another. Our best way to solve this has been only </w:t>
-      </w:r>
-      <w:r>
-        <w:rPr>
-          <w:rFonts w:cs="Calibri"/>
-        </w:rPr>
-        <w:t>equipping</w:t>
-      </w:r>
-      <w:r>
-        <w:rPr>
-          <w:rFonts w:cs="Calibri"/>
-        </w:rPr>
-        <w:t xml:space="preserve"> computer with the devices upon which the certain group individuals are tasked with working on. The risks involved are very minimal as the purpose of the project is to find out how to get certain devices working with one another and how effective they are at working cohesively. Device cohesion should be all complete or a work around devised by milestone 3.</w:t>
+        <w:t>Device cohesion is one of the hardest requirements to fulfil as some devices do encounter errors when working with one another. Our best way to solve this has been only equipping computer with the devices upon which the certain group individuals are tasked with working on. The risks involved are very minimal as the purpose of the project is to find out how to get certain devices working with one another and how effective they are at working cohesively. Device cohesion should be all complete or a work around devised by milestone 3.</w:t>
       </w:r>
     </w:p>
     <w:p>
@@ -2158,31 +1872,7 @@
         <w:rPr>
           <w:rFonts w:cs="Calibri"/>
         </w:rPr>
-        <w:t xml:space="preserve">Easy use and user adaptability to the hardware and software that we will be presenting is important because it will be how our end users perceive the technology and how well it can be applied towards our main goal of rehabilitating stroke patients. The main risk with this is </w:t>
-      </w:r>
-      <w:r>
-        <w:rPr>
-          <w:rFonts w:cs="Calibri"/>
-        </w:rPr>
-        <w:t>that</w:t>
-      </w:r>
-      <w:r>
-        <w:rPr>
-          <w:rFonts w:cs="Calibri"/>
-        </w:rPr>
-        <w:t xml:space="preserve"> if the end product is not as easy to use as hoped or as we have tested. As at the phase of the project we will not be testing on any actual test subjects and the only testing being done will be done through our own means. This means there is a small risk of users not understanding the concepts of the </w:t>
-      </w:r>
-      <w:r>
-        <w:rPr>
-          <w:rFonts w:cs="Calibri"/>
-        </w:rPr>
-        <w:t>actual</w:t>
-      </w:r>
-      <w:r>
-        <w:rPr>
-          <w:rFonts w:cs="Calibri"/>
-        </w:rPr>
-        <w:t xml:space="preserve"> devices we are using.</w:t>
+        <w:t>Easy use and user adaptability to the hardware and software that we will be presenting is important because it will be how our end users perceive the technology and how well it can be applied towards our main goal of rehabilitating stroke patients. The main risk with this is that if the end product is not as easy to use as hoped or as we have tested. As at the phase of the project we will not be testing on any actual test subjects and the only testing being done will be done through our own means. This means there is a small risk of users not understanding the concepts of the actual devices we are using.</w:t>
       </w:r>
     </w:p>
     <w:p>
@@ -2214,23 +1904,7 @@
           <w:b/>
           <w:bCs/>
         </w:rPr>
-        <w:t>Environment (</w:t>
-      </w:r>
-      <w:r>
-        <w:rPr>
-          <w:rFonts w:cs="Calibri"/>
-          <w:b/>
-          <w:bCs/>
-        </w:rPr>
-        <w:t>Immersion</w:t>
-      </w:r>
-      <w:r>
-        <w:rPr>
-          <w:rFonts w:cs="Calibri"/>
-          <w:b/>
-          <w:bCs/>
-        </w:rPr>
-        <w:t>)</w:t>
+        <w:t>Environment (Immersion)</w:t>
       </w:r>
     </w:p>
     <w:p>
@@ -2247,43 +1921,7 @@
         <w:rPr>
           <w:rFonts w:cs="Calibri"/>
         </w:rPr>
-        <w:t xml:space="preserve">The environment </w:t>
-      </w:r>
-      <w:r>
-        <w:rPr>
-          <w:rFonts w:cs="Calibri"/>
-        </w:rPr>
-        <w:t>immersion</w:t>
-      </w:r>
-      <w:r>
-        <w:rPr>
-          <w:rFonts w:cs="Calibri"/>
-        </w:rPr>
-        <w:t xml:space="preserve"> is an important functional requirement as it is the purpose of the project to make a realistic enough environment that the user can actually think that they are not sitting down in a room wearing a headset but are </w:t>
-      </w:r>
-      <w:r>
-        <w:rPr>
-          <w:rFonts w:cs="Calibri"/>
-        </w:rPr>
-        <w:t>actually</w:t>
-      </w:r>
-      <w:r>
-        <w:rPr>
-          <w:rFonts w:cs="Calibri"/>
-        </w:rPr>
-        <w:t xml:space="preserve"> in a different world exploring and </w:t>
-      </w:r>
-      <w:r>
-        <w:rPr>
-          <w:rFonts w:cs="Calibri"/>
-        </w:rPr>
-        <w:t>completing</w:t>
-      </w:r>
-      <w:r>
-        <w:rPr>
-          <w:rFonts w:cs="Calibri"/>
-        </w:rPr>
-        <w:t xml:space="preserve"> tasks. Environment is covered in one of the later milestones but is still very important so that the users can feel comfortable using the technology that the project offers.</w:t>
+        <w:t>The environment immersion is an important functional requirement as it is the purpose of the project to make a realistic enough environment that the user can actually think that they are not sitting down in a room wearing a headset but are actually in a different world exploring and completing tasks. Environment is covered in one of the later milestones but is still very important so that the users can feel comfortable using the technology that the project offers.</w:t>
       </w:r>
     </w:p>
     <w:p>
@@ -2332,49 +1970,7 @@
           <w:rFonts w:cs="Calibri"/>
           <w:lang w:val="en-US"/>
         </w:rPr>
-        <w:t xml:space="preserve">Being safe while using the projects hardware and software is a very important </w:t>
-      </w:r>
-      <w:r>
-        <w:rPr>
-          <w:rFonts w:cs="Calibri"/>
-          <w:lang w:val="en-US"/>
-        </w:rPr>
-        <w:t>requirement</w:t>
-      </w:r>
-      <w:r>
-        <w:rPr>
-          <w:rFonts w:cs="Calibri"/>
-          <w:lang w:val="en-US"/>
-        </w:rPr>
-        <w:t xml:space="preserve">. If the user feels uncomfortable they should be able to withdraw from participation without feeling any burden or reason to </w:t>
-      </w:r>
-      <w:r>
-        <w:rPr>
-          <w:rFonts w:cs="Calibri"/>
-          <w:lang w:val="en-US"/>
-        </w:rPr>
-        <w:t>continue</w:t>
-      </w:r>
-      <w:r>
-        <w:rPr>
-          <w:rFonts w:cs="Calibri"/>
-          <w:lang w:val="en-US"/>
-        </w:rPr>
-        <w:t xml:space="preserve"> their discomfort. The main risk we run is that we do not cater for this properly and in turn end up making people afraid of using the projects technology to try and rehabilitate. We do not want patients to feel so </w:t>
-      </w:r>
-      <w:r>
-        <w:rPr>
-          <w:rFonts w:cs="Calibri"/>
-          <w:lang w:val="en-US"/>
-        </w:rPr>
-        <w:t>uncomfortable</w:t>
-      </w:r>
-      <w:r>
-        <w:rPr>
-          <w:rFonts w:cs="Calibri"/>
-          <w:lang w:val="en-US"/>
-        </w:rPr>
-        <w:t xml:space="preserve"> that they would not like to try the rehabilitation process again. The requirement is dependent on a couple of other requirements like environment and Easy use. If the system is too much of a burden or the environment scares the user then the safety goal has not been accomplished.</w:t>
+        <w:t>Being safe while using the projects hardware and software is a very important requirement. If the user feels uncomfortable they should be able to withdraw from participation without feeling any burden or reason to continue their discomfort. The main risk we run is that we do not cater for this properly and in turn end up making people afraid of using the projects technology to try and rehabilitate. We do not want patients to feel so uncomfortable that they would not like to try the rehabilitation process again. The requirement is dependent on a couple of other requirements like environment and Easy use. If the system is too much of a burden or the environment scares the user then the safety goal has not been accomplished.</w:t>
       </w:r>
     </w:p>
     <w:p/>
@@ -2409,7 +2005,6 @@
         <w:rPr>
           <w:rFonts w:ascii="Calibri" w:hAnsi="Calibri"/>
         </w:rPr>
-        <w:lastRenderedPageBreak/>
         <w:t>Non-functional Requirements</w:t>
       </w:r>
       <w:bookmarkEnd w:id="7"/>
@@ -2426,7 +2021,7 @@
         </w:rPr>
         <w:pict>
           <v:shape id="_x0000_i1033" type="#_x0000_t75" style="width:6in;height:7.2pt" o:hrpct="0" o:hr="t">
-            <v:imagedata r:id="rId8" o:title=""/>
+            <v:imagedata r:id="rId7" o:title=""/>
           </v:shape>
         </w:pict>
       </w:r>
@@ -2460,7 +2055,7 @@
           <w:sz w:val="24"/>
           <w:szCs w:val="24"/>
         </w:rPr>
-        <w:t>The users’ personal details will be required for personalization of the game. These details will be stored in a server that will have restricted access to those who have permission rights. It’s a key non-functional requirement to impose such user/supervisor authentication because the privacy and identity of user need to be protected to prevent misuse.</w:t>
+        <w:t xml:space="preserve">Some of the users’ personal details will be required for personalization of the game. These details will be stored in a server that will have restricted access to those who have permission rights. It’s a key non-functional requirement to impose such user/supervisor authentication because the privacy and identity of users need to be protected to prevent misuse. To reduce the risk of any breach being detrimental users will only be identified by a uniquely assigned id number. They should not be required to input details such as their full name, age, address, etc. </w:t>
       </w:r>
     </w:p>
     <w:p>
@@ -2500,7 +2095,7 @@
           <w:sz w:val="24"/>
           <w:szCs w:val="24"/>
         </w:rPr>
-        <w:t>The changing of device drivers is inevitable so the system will need to be designed in such a way that will allow for such changes to be introduced with the absolute minimum impact on users. The cost of such changes is also unavoidable but the system won’t be designed to force users to buy new hardware should new ones hit the market. The devices will need to be properly stored away to prevent damage and theft.</w:t>
+        <w:t xml:space="preserve">The changing of device drivers is inevitable so the system will need to be designed in such a way that will allow for such changes to be introduced with the absolute minimum impact on users. The cost of such changes is also unavoidable but the system won’t be designed to force users to buy new hardware should new ones hit the market. In the physical sense, the devices will need to be properly stored away to prevent damage and theft. They should be cleaned regularly between use for good hygiene and optimal operation such as making sure there are no smudges on the lenses of the Oculus Rift. </w:t>
       </w:r>
     </w:p>
     <w:p>
@@ -2540,7 +2135,209 @@
           <w:sz w:val="24"/>
           <w:szCs w:val="24"/>
         </w:rPr>
-        <w:t xml:space="preserve">The virtual environments the game will take place in should have some aesthetic appeal to better draw in users and heighten the sense of realism. This requirement goes beyond just looking nice and involves taking into account the contrast of any text on screen and non invasive objects that may irritate users. </w:t>
+        <w:t xml:space="preserve">The virtual environments the game will take place in should have some aesthetic appeal to better draw in users and heighten the sense of realism. This requirement goes beyond just looking nice and involves taking into account the contrast of any text on screen and non invasive objects that may irritate users. The goal for this requirement is to make the simulation look clean and orderly enough to encourage users to keep playing and coming back to improve their performance.  </w:t>
+      </w:r>
+    </w:p>
+    <w:p>
+      <w:pPr>
+        <w:rPr>
+          <w:sz w:val="24"/>
+          <w:szCs w:val="24"/>
+        </w:rPr>
+      </w:pPr>
+    </w:p>
+    <w:p>
+      <w:pPr>
+        <w:rPr>
+          <w:b/>
+          <w:sz w:val="24"/>
+          <w:szCs w:val="24"/>
+        </w:rPr>
+      </w:pPr>
+      <w:r>
+        <w:rPr>
+          <w:b/>
+          <w:sz w:val="24"/>
+          <w:szCs w:val="24"/>
+        </w:rPr>
+        <w:t>Useability</w:t>
+      </w:r>
+    </w:p>
+    <w:p>
+      <w:pPr>
+        <w:rPr>
+          <w:sz w:val="24"/>
+          <w:szCs w:val="24"/>
+        </w:rPr>
+      </w:pPr>
+      <w:r>
+        <w:rPr>
+          <w:sz w:val="24"/>
+          <w:szCs w:val="24"/>
+        </w:rPr>
+        <w:t xml:space="preserve">This is a difficult requirement to fulfil due to the immense variety of paralysis in stroke patients. The range of devices that can be used should cater for several motor control situations but it’s impossible to suit every circumstance. Certain devices will better suit specific physical limitation such as focused movement of a slightly paralysed hand using Leap Motion. It will be up to users/supervisors to decide which sensory device should be used depending on the situation. </w:t>
+      </w:r>
+    </w:p>
+    <w:p>
+      <w:pPr>
+        <w:rPr>
+          <w:b/>
+          <w:sz w:val="24"/>
+          <w:szCs w:val="24"/>
+        </w:rPr>
+      </w:pPr>
+    </w:p>
+    <w:p>
+      <w:pPr>
+        <w:rPr>
+          <w:b/>
+          <w:sz w:val="24"/>
+          <w:szCs w:val="24"/>
+        </w:rPr>
+      </w:pPr>
+      <w:r>
+        <w:rPr>
+          <w:b/>
+          <w:sz w:val="24"/>
+          <w:szCs w:val="24"/>
+        </w:rPr>
+        <w:t>Price</w:t>
+      </w:r>
+    </w:p>
+    <w:p>
+      <w:pPr>
+        <w:rPr>
+          <w:sz w:val="24"/>
+          <w:szCs w:val="24"/>
+        </w:rPr>
+      </w:pPr>
+      <w:r>
+        <w:rPr>
+          <w:sz w:val="24"/>
+          <w:szCs w:val="24"/>
+        </w:rPr>
+        <w:t>The actual software package will be provided freely but the devices will need to be bought or borrowed. Support should also be free because it’s in our best interest to help and learn in this relatively new field of virtual reality rehabilitation.</w:t>
+      </w:r>
+    </w:p>
+    <w:p>
+      <w:pPr>
+        <w:rPr>
+          <w:sz w:val="24"/>
+          <w:szCs w:val="24"/>
+        </w:rPr>
+      </w:pPr>
+    </w:p>
+    <w:p>
+      <w:pPr>
+        <w:rPr>
+          <w:b/>
+          <w:sz w:val="24"/>
+          <w:szCs w:val="24"/>
+        </w:rPr>
+      </w:pPr>
+      <w:r>
+        <w:rPr>
+          <w:b/>
+          <w:sz w:val="24"/>
+          <w:szCs w:val="24"/>
+        </w:rPr>
+        <w:t>Fault tolerance</w:t>
+      </w:r>
+    </w:p>
+    <w:p>
+      <w:pPr>
+        <w:rPr>
+          <w:sz w:val="24"/>
+          <w:szCs w:val="24"/>
+        </w:rPr>
+      </w:pPr>
+      <w:r>
+        <w:rPr>
+          <w:sz w:val="24"/>
+          <w:szCs w:val="24"/>
+        </w:rPr>
+        <w:t>The game should be as error/fault free as possible because of the possibility of further use in the medical field. Faults are unfortunately more likely to occur due to the fact that some of the devices are still in early stages of development. In order to deliver a highly fault tolerant package a greater amount of resources will be allocated to testing during development.</w:t>
+      </w:r>
+    </w:p>
+    <w:p>
+      <w:pPr>
+        <w:rPr>
+          <w:sz w:val="24"/>
+          <w:szCs w:val="24"/>
+        </w:rPr>
+      </w:pPr>
+    </w:p>
+    <w:p>
+      <w:pPr>
+        <w:rPr>
+          <w:b/>
+          <w:sz w:val="24"/>
+          <w:szCs w:val="24"/>
+        </w:rPr>
+      </w:pPr>
+      <w:r>
+        <w:rPr>
+          <w:b/>
+          <w:sz w:val="24"/>
+          <w:szCs w:val="24"/>
+        </w:rPr>
+        <w:t>Extensibility</w:t>
+      </w:r>
+    </w:p>
+    <w:p>
+      <w:pPr>
+        <w:rPr>
+          <w:sz w:val="24"/>
+          <w:szCs w:val="24"/>
+        </w:rPr>
+      </w:pPr>
+      <w:r>
+        <w:rPr>
+          <w:sz w:val="24"/>
+          <w:szCs w:val="24"/>
+        </w:rPr>
+        <w:t xml:space="preserve">Technology develops rapidly and it’s likely that within a year the devices that are currently being used will be outdated. In such cases this would require a major update to the software to accommodate the latest devices. Extra functionality may also be desired in the future such as voice recognition so the software should be developed in such way that allows easy slotting in and out of functionality. This would save time and money in the long run and reduce any user inaccessibility.   </w:t>
+      </w:r>
+    </w:p>
+    <w:p>
+      <w:pPr>
+        <w:rPr>
+          <w:b/>
+          <w:sz w:val="24"/>
+          <w:szCs w:val="24"/>
+        </w:rPr>
+      </w:pPr>
+    </w:p>
+    <w:p>
+      <w:pPr>
+        <w:rPr>
+          <w:b/>
+          <w:sz w:val="24"/>
+          <w:szCs w:val="24"/>
+        </w:rPr>
+      </w:pPr>
+      <w:r>
+        <w:rPr>
+          <w:b/>
+          <w:sz w:val="24"/>
+          <w:szCs w:val="24"/>
+        </w:rPr>
+        <w:t>Compliance</w:t>
+      </w:r>
+    </w:p>
+    <w:p>
+      <w:pPr>
+        <w:rPr>
+          <w:sz w:val="24"/>
+          <w:szCs w:val="24"/>
+        </w:rPr>
+      </w:pPr>
+      <w:r>
+        <w:rPr>
+          <w:sz w:val="24"/>
+          <w:szCs w:val="24"/>
+        </w:rPr>
+        <w:t xml:space="preserve">Rules, ethics and laws should all be considered during the development of the simulation. Anything that may be deemed offensive or inappropriate should not be included in the game. Interaction that could be seen as exploiting or belittling a user’s physical capability should also be avoided. Storage of users’ details should take into account the possible length of time of inactivity before notification or automatic deletion to enforce greater user privacy. </w:t>
       </w:r>
     </w:p>
     <w:p>
@@ -2644,7 +2441,6 @@
           <w:sz w:val="24"/>
           <w:szCs w:val="24"/>
         </w:rPr>
-        <w:lastRenderedPageBreak/>
         <w:t>Hardware Consideration</w:t>
       </w:r>
     </w:p>
@@ -2849,28 +2645,7 @@
           <w:sz w:val="24"/>
           <w:szCs w:val="24"/>
         </w:rPr>
-        <w:t xml:space="preserve">The game will </w:t>
-      </w:r>
-      <w:r>
-        <w:rPr>
-          <w:sz w:val="24"/>
-          <w:szCs w:val="24"/>
-        </w:rPr>
-        <w:t>communicate with a se</w:t>
-      </w:r>
-      <w:r>
-        <w:rPr>
-          <w:sz w:val="24"/>
-          <w:szCs w:val="24"/>
-        </w:rPr>
-        <w:t>r</w:t>
-      </w:r>
-      <w:r>
-        <w:rPr>
-          <w:sz w:val="24"/>
-          <w:szCs w:val="24"/>
-        </w:rPr>
-        <w:t xml:space="preserve">ver to send and receive user details. Input will come from the chosen sensory device, mouse and keyboard. The output will be displayed on the computer’s monitor as well as the Oculus Rift. The data outputted will contain some of the user’s personal details and performance record. It will be viewable in the form of an Excel spreadsheet and accessed by anyone who has the right permission from any computer connected to the server.  </w:t>
+        <w:t xml:space="preserve">The game will communicate with a server to send and receive user details. Input will come from the chosen sensory device, mouse and keyboard. The output will be displayed on the computer’s monitor as well as the Oculus Rift. The data outputted will contain some of the user’s personal details and performance record. It will be viewable in the form of an Excel spreadsheet and accessed by anyone who has the right permission from any computer connected to the server.  </w:t>
       </w:r>
       <w:r>
         <w:rPr>
@@ -2943,21 +2718,7 @@
           <w:sz w:val="24"/>
           <w:szCs w:val="24"/>
         </w:rPr>
-        <w:t>To be reliable the game will need to be run on a modern windows computer. Compatibility on other types of computers cannot be assured due to the variety of devices the game will make use of. Some of these devices are still in development stages and may even have conflict issues with each other so in order to deliver better quality product only windows computers are being targeted. Sever access will be needed for the game to gather user data so ideally the se</w:t>
-      </w:r>
-      <w:r>
-        <w:rPr>
-          <w:sz w:val="24"/>
-          <w:szCs w:val="24"/>
-        </w:rPr>
-        <w:t>r</w:t>
-      </w:r>
-      <w:r>
-        <w:rPr>
-          <w:sz w:val="24"/>
-          <w:szCs w:val="24"/>
-        </w:rPr>
-        <w:t>ver will be required to run indefinitely so there are no issue with game downtime.</w:t>
+        <w:t>To be reliable the game will need to be run on a modern windows computer. Compatibility on other types of computers cannot be assured due to the variety of devices the game will make use of. Some of these devices are still in development stages and may even have conflict issues with each other so in order to deliver better quality product only windows computers are being targeted. Sever access will be needed for the game to gather user data so ideally the server will be required to run indefinitely so there are no issue with game downtime.</w:t>
       </w:r>
     </w:p>
     <w:p>
@@ -2989,7 +2750,6 @@
           <w:sz w:val="24"/>
           <w:szCs w:val="24"/>
         </w:rPr>
-        <w:lastRenderedPageBreak/>
         <w:t>System Modifications</w:t>
       </w:r>
     </w:p>
@@ -3076,21 +2836,7 @@
           <w:sz w:val="24"/>
           <w:szCs w:val="24"/>
         </w:rPr>
-        <w:t>The game will be able to be played anywhere with a windows computer and good room space. Good room space is important because the user will be required to use some physical activity to carry out interaction. The type of physical activity will depend on the game level, the devices in use and the physical limitations of the user. As a brief guide, the Kinect will require users to be standing/sitting a fair distance away from it so it will require the most room space. The Leap Motion, Raz</w:t>
-      </w:r>
-      <w:r>
-        <w:rPr>
-          <w:sz w:val="24"/>
-          <w:szCs w:val="24"/>
-        </w:rPr>
-        <w:t>e</w:t>
-      </w:r>
-      <w:r>
-        <w:rPr>
-          <w:sz w:val="24"/>
-          <w:szCs w:val="24"/>
-        </w:rPr>
-        <w:t xml:space="preserve">r Hydra, mouse and keyboard all have a much more limited range of motion so users can operate them while seated or standing at their most comfortable distance from the computer. It’ll be ideal to have some soft flooring around the user if they are operating a device while standing to better prevent injury should the user get disorientated and lose </w:t>
+        <w:t xml:space="preserve">The game will be able to be played anywhere with a windows computer and good room space. Good room space is important because the user will be required to use some physical activity to carry out interaction. The type of physical activity will depend on the game level, the devices in use and the physical limitations of the user. As a brief guide, the Kinect will require users to be standing/sitting a fair distance away from it so it will require the most room space. The Leap Motion, Razer Hydra, mouse and keyboard all have a much more limited range of motion so users can operate them while seated or standing at their most comfortable distance from the computer. It’ll be ideal to have some soft flooring around the user if they are operating a device while standing to better prevent injury should the user get disorientated and lose </w:t>
       </w:r>
       <w:r>
         <w:rPr>
@@ -3264,7 +3010,6 @@
         <w:rPr>
           <w:rFonts w:ascii="Calibri" w:hAnsi="Calibri"/>
         </w:rPr>
-        <w:lastRenderedPageBreak/>
         <w:t>Diagrammatic Representation of the Requirements</w:t>
       </w:r>
       <w:bookmarkEnd w:id="8"/>
@@ -3281,7 +3026,7 @@
         </w:rPr>
         <w:pict>
           <v:shape id="_x0000_i1034" type="#_x0000_t75" style="width:6in;height:7.2pt" o:hrpct="0" o:hr="t">
-            <v:imagedata r:id="rId8" o:title=""/>
+            <v:imagedata r:id="rId7" o:title=""/>
           </v:shape>
         </w:pict>
       </w:r>
@@ -3311,7 +3056,6 @@
         <w:rPr>
           <w:rFonts w:ascii="Calibri" w:hAnsi="Calibri"/>
         </w:rPr>
-        <w:lastRenderedPageBreak/>
         <w:t>Conclusion</w:t>
       </w:r>
       <w:bookmarkEnd w:id="9"/>
@@ -3328,7 +3072,7 @@
         </w:rPr>
         <w:pict>
           <v:shape id="_x0000_i1035" type="#_x0000_t75" style="width:6in;height:7.2pt" o:hrpct="0" o:hr="t">
-            <v:imagedata r:id="rId8" o:title=""/>
+            <v:imagedata r:id="rId7" o:title=""/>
           </v:shape>
         </w:pict>
       </w:r>
@@ -3472,7 +3216,6 @@
         <w:rPr>
           <w:rFonts w:ascii="Calibri" w:hAnsi="Calibri"/>
         </w:rPr>
-        <w:lastRenderedPageBreak/>
         <w:t>Appendices</w:t>
       </w:r>
       <w:bookmarkEnd w:id="10"/>
@@ -3489,7 +3232,7 @@
         </w:rPr>
         <w:pict>
           <v:shape id="_x0000_i1036" type="#_x0000_t75" style="width:6in;height:7.2pt" o:hrpct="0" o:hr="t">
-            <v:imagedata r:id="rId8" o:title=""/>
+            <v:imagedata r:id="rId7" o:title=""/>
           </v:shape>
         </w:pict>
       </w:r>
@@ -3506,14 +3249,7 @@
           <w:sz w:val="24"/>
           <w:szCs w:val="24"/>
         </w:rPr>
-        <w:t xml:space="preserve">Appendix A – Deliverable Task </w:t>
-      </w:r>
-      <w:r>
-        <w:rPr>
-          <w:sz w:val="24"/>
-          <w:szCs w:val="24"/>
-        </w:rPr>
-        <w:t>Breakdown Statement</w:t>
+        <w:t>Appendix A – Deliverable Task Breakdown Statement</w:t>
       </w:r>
     </w:p>
     <w:p>
@@ -3529,17 +3265,14 @@
     <w:p>
       <w:r>
         <w:br w:type="page"/>
-      </w:r>
-      <w:r>
-        <w:lastRenderedPageBreak/>
         <w:t>Appendix A</w:t>
       </w:r>
     </w:p>
     <w:p>
       <w:r>
         <w:pict>
-          <v:shape id="_x0000_i1037" type="#_x0000_t75" style="width:7in;height:210.75pt">
-            <v:imagedata r:id="rId10" o:title="schedule"/>
+          <v:shape id="_x0000_i1037" type="#_x0000_t75" style="width:495.75pt;height:207pt">
+            <v:imagedata r:id="rId9" o:title=""/>
           </v:shape>
         </w:pict>
       </w:r>
@@ -3547,39 +3280,33 @@
     <w:p>
       <w:r>
         <w:br w:type="page"/>
-      </w:r>
-      <w:r>
-        <w:lastRenderedPageBreak/>
         <w:t>Appendix B</w:t>
       </w:r>
     </w:p>
     <w:p>
       <w:r>
         <w:pict>
-          <v:shape id="_x0000_i1038" type="#_x0000_t75" style="width:495pt;height:405.75pt">
-            <v:imagedata r:id="rId11" o:title="CFD"/>
+          <v:shape id="_x0000_i1038" type="#_x0000_t75" style="width:491.25pt;height:402pt">
+            <v:imagedata r:id="rId10" o:title=""/>
           </v:shape>
         </w:pict>
       </w:r>
       <w:r>
         <w:br w:type="page"/>
-      </w:r>
-      <w:r>
-        <w:lastRenderedPageBreak/>
         <w:t>Appendix C</w:t>
       </w:r>
     </w:p>
     <w:p>
       <w:r>
         <w:pict>
-          <v:shape id="_x0000_i1039" type="#_x0000_t75" style="width:489pt;height:342.75pt">
-            <v:imagedata r:id="rId12" o:title="usecase"/>
+          <v:shape id="_x0000_i1039" type="#_x0000_t75" style="width:481.5pt;height:336.75pt">
+            <v:imagedata r:id="rId11" o:title=""/>
           </v:shape>
         </w:pict>
       </w:r>
     </w:p>
     <w:sectPr>
-      <w:footerReference w:type="default" r:id="rId13"/>
+      <w:footerReference w:type="default" r:id="rId12"/>
       <w:pgSz w:w="11906" w:h="16838"/>
       <w:pgMar w:top="1440" w:right="1440" w:bottom="1440" w:left="1440" w:header="708" w:footer="708" w:gutter="0"/>
       <w:cols w:space="708"/>
@@ -3590,7 +3317,7 @@
 </file>
 
 <file path=word/endnotes.xml><?xml version="1.0" encoding="utf-8"?>
-<w:endnotes xmlns:wpc="http://schemas.microsoft.com/office/word/2010/wordprocessingCanvas" xmlns:mc="http://schemas.openxmlformats.org/markup-compatibility/2006" xmlns:o="urn:schemas-microsoft-com:office:office" xmlns:r="http://schemas.openxmlformats.org/officeDocument/2006/relationships" xmlns:m="http://schemas.openxmlformats.org/officeDocument/2006/math" xmlns:v="urn:schemas-microsoft-com:vml" xmlns:wp14="http://schemas.microsoft.com/office/word/2010/wordprocessingDrawing" xmlns:wp="http://schemas.openxmlformats.org/drawingml/2006/wordprocessingDrawing" xmlns:w10="urn:schemas-microsoft-com:office:word" xmlns:w="http://schemas.openxmlformats.org/wordprocessingml/2006/main" xmlns:w14="http://schemas.microsoft.com/office/word/2010/wordml" xmlns:wpg="http://schemas.microsoft.com/office/word/2010/wordprocessingGroup" xmlns:wpi="http://schemas.microsoft.com/office/word/2010/wordprocessingInk" xmlns:wne="http://schemas.microsoft.com/office/word/2006/wordml" xmlns:wps="http://schemas.microsoft.com/office/word/2010/wordprocessingShape" mc:Ignorable="w14 wp14">
+<w:endnotes xmlns:ve="http://schemas.openxmlformats.org/markup-compatibility/2006" xmlns:o="urn:schemas-microsoft-com:office:office" xmlns:r="http://schemas.openxmlformats.org/officeDocument/2006/relationships" xmlns:m="http://schemas.openxmlformats.org/officeDocument/2006/math" xmlns:v="urn:schemas-microsoft-com:vml" xmlns:wp="http://schemas.openxmlformats.org/drawingml/2006/wordprocessingDrawing" xmlns:w10="urn:schemas-microsoft-com:office:word" xmlns:w="http://schemas.openxmlformats.org/wordprocessingml/2006/main" xmlns:wne="http://schemas.microsoft.com/office/word/2006/wordml">
   <w:endnote w:type="separator" w:id="-1">
     <w:p>
       <w:pPr>
@@ -3615,33 +3342,20 @@
 </file>
 
 <file path=word/footer1.xml><?xml version="1.0" encoding="utf-8"?>
-<w:ftr xmlns:wpc="http://schemas.microsoft.com/office/word/2010/wordprocessingCanvas" xmlns:mc="http://schemas.openxmlformats.org/markup-compatibility/2006" xmlns:o="urn:schemas-microsoft-com:office:office" xmlns:r="http://schemas.openxmlformats.org/officeDocument/2006/relationships" xmlns:m="http://schemas.openxmlformats.org/officeDocument/2006/math" xmlns:v="urn:schemas-microsoft-com:vml" xmlns:wp14="http://schemas.microsoft.com/office/word/2010/wordprocessingDrawing" xmlns:wp="http://schemas.openxmlformats.org/drawingml/2006/wordprocessingDrawing" xmlns:w10="urn:schemas-microsoft-com:office:word" xmlns:w="http://schemas.openxmlformats.org/wordprocessingml/2006/main" xmlns:w14="http://schemas.microsoft.com/office/word/2010/wordml" xmlns:wpg="http://schemas.microsoft.com/office/word/2010/wordprocessingGroup" xmlns:wpi="http://schemas.microsoft.com/office/word/2010/wordprocessingInk" xmlns:wne="http://schemas.microsoft.com/office/word/2006/wordml" xmlns:wps="http://schemas.microsoft.com/office/word/2010/wordprocessingShape" mc:Ignorable="w14 wp14">
+<w:ftr xmlns:ve="http://schemas.openxmlformats.org/markup-compatibility/2006" xmlns:o="urn:schemas-microsoft-com:office:office" xmlns:r="http://schemas.openxmlformats.org/officeDocument/2006/relationships" xmlns:m="http://schemas.openxmlformats.org/officeDocument/2006/math" xmlns:v="urn:schemas-microsoft-com:vml" xmlns:wp="http://schemas.openxmlformats.org/drawingml/2006/wordprocessingDrawing" xmlns:w10="urn:schemas-microsoft-com:office:word" xmlns:w="http://schemas.openxmlformats.org/wordprocessingml/2006/main" xmlns:wne="http://schemas.microsoft.com/office/word/2006/wordml">
   <w:p>
     <w:pPr>
       <w:pStyle w:val="Footer"/>
       <w:jc w:val="center"/>
     </w:pPr>
-    <w:r>
-      <w:fldChar w:fldCharType="begin"/>
-    </w:r>
-    <w:r>
-      <w:instrText xml:space="preserve"> PAGE   \* MERGEFORMAT </w:instrText>
-    </w:r>
-    <w:r>
-      <w:fldChar w:fldCharType="separate"/>
-    </w:r>
-    <w:r>
-      <w:rPr>
-        <w:noProof/>
-      </w:rPr>
-      <w:t>2</w:t>
-    </w:r>
-    <w:r>
-      <w:rPr>
-        <w:noProof/>
-      </w:rPr>
-      <w:fldChar w:fldCharType="end"/>
-    </w:r>
+    <w:fldSimple w:instr=" PAGE   \* MERGEFORMAT ">
+      <w:r>
+        <w:rPr>
+          <w:noProof/>
+        </w:rPr>
+        <w:t>1</w:t>
+      </w:r>
+    </w:fldSimple>
   </w:p>
   <w:p>
     <w:pPr>
@@ -3652,7 +3366,7 @@
 </file>
 
 <file path=word/footnotes.xml><?xml version="1.0" encoding="utf-8"?>
-<w:footnotes xmlns:wpc="http://schemas.microsoft.com/office/word/2010/wordprocessingCanvas" xmlns:mc="http://schemas.openxmlformats.org/markup-compatibility/2006" xmlns:o="urn:schemas-microsoft-com:office:office" xmlns:r="http://schemas.openxmlformats.org/officeDocument/2006/relationships" xmlns:m="http://schemas.openxmlformats.org/officeDocument/2006/math" xmlns:v="urn:schemas-microsoft-com:vml" xmlns:wp14="http://schemas.microsoft.com/office/word/2010/wordprocessingDrawing" xmlns:wp="http://schemas.openxmlformats.org/drawingml/2006/wordprocessingDrawing" xmlns:w10="urn:schemas-microsoft-com:office:word" xmlns:w="http://schemas.openxmlformats.org/wordprocessingml/2006/main" xmlns:w14="http://schemas.microsoft.com/office/word/2010/wordml" xmlns:wpg="http://schemas.microsoft.com/office/word/2010/wordprocessingGroup" xmlns:wpi="http://schemas.microsoft.com/office/word/2010/wordprocessingInk" xmlns:wne="http://schemas.microsoft.com/office/word/2006/wordml" xmlns:wps="http://schemas.microsoft.com/office/word/2010/wordprocessingShape" mc:Ignorable="w14 wp14">
+<w:footnotes xmlns:ve="http://schemas.openxmlformats.org/markup-compatibility/2006" xmlns:o="urn:schemas-microsoft-com:office:office" xmlns:r="http://schemas.openxmlformats.org/officeDocument/2006/relationships" xmlns:m="http://schemas.openxmlformats.org/officeDocument/2006/math" xmlns:v="urn:schemas-microsoft-com:vml" xmlns:wp="http://schemas.openxmlformats.org/drawingml/2006/wordprocessingDrawing" xmlns:w10="urn:schemas-microsoft-com:office:word" xmlns:w="http://schemas.openxmlformats.org/wordprocessingml/2006/main" xmlns:wne="http://schemas.microsoft.com/office/word/2006/wordml">
   <w:footnote w:type="separator" w:id="-1">
     <w:p>
       <w:pPr>
@@ -3677,7 +3391,7 @@
 </file>
 
 <file path=word/numbering.xml><?xml version="1.0" encoding="utf-8"?>
-<w:numbering xmlns:wpc="http://schemas.microsoft.com/office/word/2010/wordprocessingCanvas" xmlns:mc="http://schemas.openxmlformats.org/markup-compatibility/2006" xmlns:o="urn:schemas-microsoft-com:office:office" xmlns:r="http://schemas.openxmlformats.org/officeDocument/2006/relationships" xmlns:m="http://schemas.openxmlformats.org/officeDocument/2006/math" xmlns:v="urn:schemas-microsoft-com:vml" xmlns:wp14="http://schemas.microsoft.com/office/word/2010/wordprocessingDrawing" xmlns:wp="http://schemas.openxmlformats.org/drawingml/2006/wordprocessingDrawing" xmlns:w10="urn:schemas-microsoft-com:office:word" xmlns:w="http://schemas.openxmlformats.org/wordprocessingml/2006/main" xmlns:w14="http://schemas.microsoft.com/office/word/2010/wordml" xmlns:wpg="http://schemas.microsoft.com/office/word/2010/wordprocessingGroup" xmlns:wpi="http://schemas.microsoft.com/office/word/2010/wordprocessingInk" xmlns:wne="http://schemas.microsoft.com/office/word/2006/wordml" xmlns:wps="http://schemas.microsoft.com/office/word/2010/wordprocessingShape" mc:Ignorable="w14 wp14">
+<w:numbering xmlns:ve="http://schemas.openxmlformats.org/markup-compatibility/2006" xmlns:o="urn:schemas-microsoft-com:office:office" xmlns:r="http://schemas.openxmlformats.org/officeDocument/2006/relationships" xmlns:m="http://schemas.openxmlformats.org/officeDocument/2006/math" xmlns:v="urn:schemas-microsoft-com:vml" xmlns:wp="http://schemas.openxmlformats.org/drawingml/2006/wordprocessingDrawing" xmlns:w10="urn:schemas-microsoft-com:office:word" xmlns:w="http://schemas.openxmlformats.org/wordprocessingml/2006/main" xmlns:wne="http://schemas.microsoft.com/office/word/2006/wordml">
   <w:abstractNum w:abstractNumId="0">
     <w:nsid w:val="00000001"/>
     <w:multiLevelType w:val="multilevel"/>
@@ -4719,7 +4433,7 @@
         <w:ind w:left="1440" w:hanging="360"/>
       </w:pPr>
       <w:rPr>
-        <w:rFonts w:ascii="Courier New" w:hAnsi="Courier New" w:cs="Courier New" w:hint="default"/>
+        <w:rFonts w:ascii="Courier New" w:hAnsi="Courier New" w:hint="default"/>
       </w:rPr>
     </w:lvl>
     <w:lvl w:ilvl="2" w:tplc="0C090005" w:tentative="1">
@@ -4755,7 +4469,7 @@
         <w:ind w:left="3600" w:hanging="360"/>
       </w:pPr>
       <w:rPr>
-        <w:rFonts w:ascii="Courier New" w:hAnsi="Courier New" w:cs="Courier New" w:hint="default"/>
+        <w:rFonts w:ascii="Courier New" w:hAnsi="Courier New" w:hint="default"/>
       </w:rPr>
     </w:lvl>
     <w:lvl w:ilvl="5" w:tplc="0C090005" w:tentative="1">
@@ -4791,7 +4505,7 @@
         <w:ind w:left="5760" w:hanging="360"/>
       </w:pPr>
       <w:rPr>
-        <w:rFonts w:ascii="Courier New" w:hAnsi="Courier New" w:cs="Courier New" w:hint="default"/>
+        <w:rFonts w:ascii="Courier New" w:hAnsi="Courier New" w:hint="default"/>
       </w:rPr>
     </w:lvl>
     <w:lvl w:ilvl="8" w:tplc="0C090005" w:tentative="1">
@@ -4868,11 +4582,13 @@
 </file>
 
 <file path=word/styles.xml><?xml version="1.0" encoding="utf-8"?>
-<w:styles xmlns:mc="http://schemas.openxmlformats.org/markup-compatibility/2006" xmlns:r="http://schemas.openxmlformats.org/officeDocument/2006/relationships" xmlns:w="http://schemas.openxmlformats.org/wordprocessingml/2006/main" xmlns:w14="http://schemas.microsoft.com/office/word/2010/wordml" mc:Ignorable="w14">
+<w:styles xmlns:r="http://schemas.openxmlformats.org/officeDocument/2006/relationships" xmlns:w="http://schemas.openxmlformats.org/wordprocessingml/2006/main">
   <w:docDefaults>
     <w:rPrDefault>
       <w:rPr>
         <w:rFonts w:ascii="Calibri" w:eastAsia="Calibri" w:hAnsi="Calibri" w:cs="Times New Roman"/>
+        <w:sz w:val="22"/>
+        <w:szCs w:val="22"/>
         <w:lang w:val="en-AU" w:eastAsia="en-AU" w:bidi="ar-SA"/>
       </w:rPr>
     </w:rPrDefault>
@@ -4889,7 +4605,7 @@
     <w:lsdException w:name="heading 7" w:locked="1" w:uiPriority="0" w:qFormat="1"/>
     <w:lsdException w:name="heading 8" w:locked="1" w:uiPriority="0" w:qFormat="1"/>
     <w:lsdException w:name="heading 9" w:locked="1" w:uiPriority="0" w:qFormat="1"/>
-    <w:lsdException w:name="toc 1" w:locked="1" w:semiHidden="0" w:uiPriority="39" w:unhideWhenUsed="0"/>
+    <w:lsdException w:name="toc 1" w:locked="1" w:semiHidden="0" w:uiPriority="0" w:unhideWhenUsed="0"/>
     <w:lsdException w:name="toc 2" w:locked="1" w:semiHidden="0" w:uiPriority="0" w:unhideWhenUsed="0"/>
     <w:lsdException w:name="toc 3" w:locked="1" w:semiHidden="0" w:uiPriority="0" w:unhideWhenUsed="0"/>
     <w:lsdException w:name="toc 4" w:locked="1" w:semiHidden="0" w:uiPriority="0" w:unhideWhenUsed="0"/>
@@ -5025,8 +4741,6 @@
       <w:spacing w:after="200" w:line="276" w:lineRule="auto"/>
     </w:pPr>
     <w:rPr>
-      <w:sz w:val="22"/>
-      <w:szCs w:val="22"/>
       <w:lang w:eastAsia="en-US"/>
     </w:rPr>
   </w:style>
@@ -5051,6 +4765,7 @@
       <w:color w:val="365F91"/>
       <w:sz w:val="28"/>
       <w:szCs w:val="28"/>
+      <w:lang w:eastAsia="en-AU"/>
     </w:rPr>
   </w:style>
   <w:style w:type="paragraph" w:styleId="Heading2">
@@ -5074,19 +4789,20 @@
       <w:color w:val="4F81BD"/>
       <w:sz w:val="26"/>
       <w:szCs w:val="26"/>
+      <w:lang w:eastAsia="en-AU"/>
     </w:rPr>
   </w:style>
   <w:style w:type="character" w:default="1" w:styleId="DefaultParagraphFont">
     <w:name w:val="Default Paragraph Font"/>
-    <w:uiPriority w:val="1"/>
+    <w:uiPriority w:val="99"/>
     <w:semiHidden/>
-    <w:unhideWhenUsed/>
   </w:style>
   <w:style w:type="table" w:default="1" w:styleId="TableNormal">
     <w:name w:val="Normal Table"/>
     <w:uiPriority w:val="99"/>
     <w:semiHidden/>
     <w:unhideWhenUsed/>
+    <w:qFormat/>
     <w:tblPr>
       <w:tblInd w:w="0" w:type="dxa"/>
       <w:tblCellMar>
@@ -5105,33 +4821,31 @@
   </w:style>
   <w:style w:type="character" w:customStyle="1" w:styleId="Heading1Char">
     <w:name w:val="Heading 1 Char"/>
+    <w:basedOn w:val="DefaultParagraphFont"/>
     <w:link w:val="Heading1"/>
     <w:uiPriority w:val="99"/>
     <w:locked/>
     <w:rsid w:val="007449F9"/>
     <w:rPr>
-      <w:rFonts w:ascii="Cambria" w:hAnsi="Cambria" w:cs="Times New Roman"/>
+      <w:rFonts w:ascii="Cambria" w:hAnsi="Cambria"/>
       <w:b/>
-      <w:bCs/>
       <w:color w:val="365F91"/>
       <w:sz w:val="28"/>
-      <w:szCs w:val="28"/>
     </w:rPr>
   </w:style>
   <w:style w:type="character" w:customStyle="1" w:styleId="Heading2Char">
     <w:name w:val="Heading 2 Char"/>
+    <w:basedOn w:val="DefaultParagraphFont"/>
     <w:link w:val="Heading2"/>
     <w:uiPriority w:val="99"/>
     <w:semiHidden/>
     <w:locked/>
     <w:rsid w:val="00927945"/>
     <w:rPr>
-      <w:rFonts w:ascii="Cambria" w:hAnsi="Cambria" w:cs="Times New Roman"/>
+      <w:rFonts w:ascii="Cambria" w:hAnsi="Cambria"/>
       <w:b/>
-      <w:bCs/>
       <w:color w:val="4F81BD"/>
       <w:sz w:val="26"/>
-      <w:szCs w:val="26"/>
     </w:rPr>
   </w:style>
   <w:style w:type="paragraph" w:styleId="TOCHeading">
@@ -5162,19 +4876,20 @@
       <w:rFonts w:ascii="Tahoma" w:hAnsi="Tahoma"/>
       <w:sz w:val="16"/>
       <w:szCs w:val="16"/>
+      <w:lang w:eastAsia="en-AU"/>
     </w:rPr>
   </w:style>
   <w:style w:type="character" w:customStyle="1" w:styleId="BalloonTextChar">
     <w:name w:val="Balloon Text Char"/>
+    <w:basedOn w:val="DefaultParagraphFont"/>
     <w:link w:val="BalloonText"/>
     <w:uiPriority w:val="99"/>
     <w:semiHidden/>
     <w:locked/>
     <w:rsid w:val="007449F9"/>
     <w:rPr>
-      <w:rFonts w:ascii="Tahoma" w:hAnsi="Tahoma" w:cs="Tahoma"/>
+      <w:rFonts w:ascii="Tahoma" w:hAnsi="Tahoma"/>
       <w:sz w:val="16"/>
-      <w:szCs w:val="16"/>
     </w:rPr>
   </w:style>
   <w:style w:type="paragraph" w:styleId="TOC1">
@@ -5182,7 +4897,7 @@
     <w:basedOn w:val="Normal"/>
     <w:next w:val="Normal"/>
     <w:autoRedefine/>
-    <w:uiPriority w:val="39"/>
+    <w:uiPriority w:val="99"/>
     <w:rsid w:val="007449F9"/>
     <w:pPr>
       <w:spacing w:after="100"/>
@@ -5190,6 +4905,7 @@
   </w:style>
   <w:style w:type="character" w:styleId="Hyperlink">
     <w:name w:val="Hyperlink"/>
+    <w:basedOn w:val="DefaultParagraphFont"/>
     <w:uiPriority w:val="99"/>
     <w:rsid w:val="007449F9"/>
     <w:rPr>
@@ -5215,6 +4931,10 @@
     <w:basedOn w:val="TableNormal"/>
     <w:uiPriority w:val="99"/>
     <w:rsid w:val="001D30EC"/>
+    <w:rPr>
+      <w:sz w:val="20"/>
+      <w:szCs w:val="20"/>
+    </w:rPr>
     <w:tblPr>
       <w:tblInd w:w="0" w:type="dxa"/>
       <w:tblBorders>
@@ -5239,7 +4959,6 @@
     <w:link w:val="HeaderChar"/>
     <w:uiPriority w:val="99"/>
     <w:semiHidden/>
-    <w:unhideWhenUsed/>
     <w:rsid w:val="00344A2C"/>
     <w:pPr>
       <w:tabs>
@@ -5250,13 +4969,14 @@
   </w:style>
   <w:style w:type="character" w:customStyle="1" w:styleId="HeaderChar">
     <w:name w:val="Header Char"/>
+    <w:basedOn w:val="DefaultParagraphFont"/>
     <w:link w:val="Header"/>
     <w:uiPriority w:val="99"/>
     <w:semiHidden/>
+    <w:locked/>
     <w:rsid w:val="00344A2C"/>
     <w:rPr>
       <w:sz w:val="22"/>
-      <w:szCs w:val="22"/>
       <w:lang w:val="en-AU" w:eastAsia="en-US"/>
     </w:rPr>
   </w:style>
@@ -5265,7 +4985,6 @@
     <w:basedOn w:val="Normal"/>
     <w:link w:val="FooterChar"/>
     <w:uiPriority w:val="99"/>
-    <w:unhideWhenUsed/>
     <w:rsid w:val="00344A2C"/>
     <w:pPr>
       <w:tabs>
@@ -5276,204 +4995,15 @@
   </w:style>
   <w:style w:type="character" w:customStyle="1" w:styleId="FooterChar">
     <w:name w:val="Footer Char"/>
+    <w:basedOn w:val="DefaultParagraphFont"/>
     <w:link w:val="Footer"/>
     <w:uiPriority w:val="99"/>
+    <w:locked/>
     <w:rsid w:val="00344A2C"/>
     <w:rPr>
       <w:sz w:val="22"/>
-      <w:szCs w:val="22"/>
       <w:lang w:val="en-AU" w:eastAsia="en-US"/>
     </w:rPr>
-  </w:style>
-</w:styles>
-</file>
-
-<file path=word/stylesWithEffects.xml><?xml version="1.0" encoding="utf-8"?>
-<w:styles xmlns:wpc="http://schemas.microsoft.com/office/word/2010/wordprocessingCanvas" xmlns:mc="http://schemas.openxmlformats.org/markup-compatibility/2006" xmlns:o="urn:schemas-microsoft-com:office:office" xmlns:r="http://schemas.openxmlformats.org/officeDocument/2006/relationships" xmlns:m="http://schemas.openxmlformats.org/officeDocument/2006/math" xmlns:v="urn:schemas-microsoft-com:vml" xmlns:wp14="http://schemas.microsoft.com/office/word/2010/wordprocessingDrawing" xmlns:wp="http://schemas.openxmlformats.org/drawingml/2006/wordprocessingDrawing" xmlns:w10="urn:schemas-microsoft-com:office:word" xmlns:w="http://schemas.openxmlformats.org/wordprocessingml/2006/main" xmlns:w14="http://schemas.microsoft.com/office/word/2010/wordml" xmlns:wpg="http://schemas.microsoft.com/office/word/2010/wordprocessingGroup" xmlns:wpi="http://schemas.microsoft.com/office/word/2010/wordprocessingInk" xmlns:wne="http://schemas.microsoft.com/office/word/2006/wordml" xmlns:wps="http://schemas.microsoft.com/office/word/2010/wordprocessingShape" mc:Ignorable="w14 wp14">
-  <w:docDefaults>
-    <w:rPrDefault>
-      <w:rPr>
-        <w:rFonts w:asciiTheme="minorHAnsi" w:eastAsiaTheme="minorEastAsia" w:hAnsiTheme="minorHAnsi" w:cstheme="minorBidi"/>
-        <w:sz w:val="22"/>
-        <w:szCs w:val="22"/>
-        <w:lang w:val="en-AU" w:eastAsia="en-AU" w:bidi="ar-SA"/>
-      </w:rPr>
-    </w:rPrDefault>
-    <w:pPrDefault>
-      <w:pPr>
-        <w:spacing w:after="200" w:line="276" w:lineRule="auto"/>
-      </w:pPr>
-    </w:pPrDefault>
-  </w:docDefaults>
-  <w:latentStyles w:defLockedState="0" w:defUIPriority="99" w:defSemiHidden="1" w:defUnhideWhenUsed="1" w:defQFormat="0" w:count="267">
-    <w:lsdException w:name="Normal" w:semiHidden="0" w:uiPriority="0" w:unhideWhenUsed="0" w:qFormat="1"/>
-    <w:lsdException w:name="heading 1" w:semiHidden="0" w:uiPriority="9" w:unhideWhenUsed="0" w:qFormat="1"/>
-    <w:lsdException w:name="heading 2" w:uiPriority="9" w:qFormat="1"/>
-    <w:lsdException w:name="heading 3" w:uiPriority="9" w:qFormat="1"/>
-    <w:lsdException w:name="heading 4" w:uiPriority="9" w:qFormat="1"/>
-    <w:lsdException w:name="heading 5" w:uiPriority="9" w:qFormat="1"/>
-    <w:lsdException w:name="heading 6" w:uiPriority="9" w:qFormat="1"/>
-    <w:lsdException w:name="heading 7" w:uiPriority="9" w:qFormat="1"/>
-    <w:lsdException w:name="heading 8" w:uiPriority="9" w:qFormat="1"/>
-    <w:lsdException w:name="heading 9" w:uiPriority="9" w:qFormat="1"/>
-    <w:lsdException w:name="toc 1" w:uiPriority="39"/>
-    <w:lsdException w:name="toc 2" w:uiPriority="39"/>
-    <w:lsdException w:name="toc 3" w:uiPriority="39"/>
-    <w:lsdException w:name="toc 4" w:uiPriority="39"/>
-    <w:lsdException w:name="toc 5" w:uiPriority="39"/>
-    <w:lsdException w:name="toc 6" w:uiPriority="39"/>
-    <w:lsdException w:name="toc 7" w:uiPriority="39"/>
-    <w:lsdException w:name="toc 8" w:uiPriority="39"/>
-    <w:lsdException w:name="toc 9" w:uiPriority="39"/>
-    <w:lsdException w:name="caption" w:uiPriority="35" w:qFormat="1"/>
-    <w:lsdException w:name="Title" w:semiHidden="0" w:uiPriority="10" w:unhideWhenUsed="0" w:qFormat="1"/>
-    <w:lsdException w:name="Default Paragraph Font" w:uiPriority="1"/>
-    <w:lsdException w:name="Subtitle" w:semiHidden="0" w:uiPriority="11" w:unhideWhenUsed="0" w:qFormat="1"/>
-    <w:lsdException w:name="Strong" w:semiHidden="0" w:uiPriority="22" w:unhideWhenUsed="0" w:qFormat="1"/>
-    <w:lsdException w:name="Emphasis" w:semiHidden="0" w:uiPriority="20" w:unhideWhenUsed="0" w:qFormat="1"/>
-    <w:lsdException w:name="Table Grid" w:semiHidden="0" w:uiPriority="59" w:unhideWhenUsed="0"/>
-    <w:lsdException w:name="Placeholder Text" w:unhideWhenUsed="0"/>
-    <w:lsdException w:name="No Spacing" w:semiHidden="0" w:uiPriority="1" w:unhideWhenUsed="0" w:qFormat="1"/>
-    <w:lsdException w:name="Light Shading" w:semiHidden="0" w:uiPriority="60" w:unhideWhenUsed="0"/>
-    <w:lsdException w:name="Light List" w:semiHidden="0" w:uiPriority="61" w:unhideWhenUsed="0"/>
-    <w:lsdException w:name="Light Grid" w:semiHidden="0" w:uiPriority="62" w:unhideWhenUsed="0"/>
-    <w:lsdException w:name="Medium Shading 1" w:semiHidden="0" w:uiPriority="63" w:unhideWhenUsed="0"/>
-    <w:lsdException w:name="Medium Shading 2" w:semiHidden="0" w:uiPriority="64" w:unhideWhenUsed="0"/>
-    <w:lsdException w:name="Medium List 1" w:semiHidden="0" w:uiPriority="65" w:unhideWhenUsed="0"/>
-    <w:lsdException w:name="Medium List 2" w:semiHidden="0" w:uiPriority="66" w:unhideWhenUsed="0"/>
-    <w:lsdException w:name="Medium Grid 1" w:semiHidden="0" w:uiPriority="67" w:unhideWhenUsed="0"/>
-    <w:lsdException w:name="Medium Grid 2" w:semiHidden="0" w:uiPriority="68" w:unhideWhenUsed="0"/>
-    <w:lsdException w:name="Medium Grid 3" w:semiHidden="0" w:uiPriority="69" w:unhideWhenUsed="0"/>
-    <w:lsdException w:name="Dark List" w:semiHidden="0" w:uiPriority="70" w:unhideWhenUsed="0"/>
-    <w:lsdException w:name="Colorful Shading" w:semiHidden="0" w:uiPriority="71" w:unhideWhenUsed="0"/>
-    <w:lsdException w:name="Colorful List" w:semiHidden="0" w:uiPriority="72" w:unhideWhenUsed="0"/>
-    <w:lsdException w:name="Colorful Grid" w:semiHidden="0" w:uiPriority="73" w:unhideWhenUsed="0"/>
-    <w:lsdException w:name="Light Shading Accent 1" w:semiHidden="0" w:uiPriority="60" w:unhideWhenUsed="0"/>
-    <w:lsdException w:name="Light List Accent 1" w:semiHidden="0" w:uiPriority="61" w:unhideWhenUsed="0"/>
-    <w:lsdException w:name="Light Grid Accent 1" w:semiHidden="0" w:uiPriority="62" w:unhideWhenUsed="0"/>
-    <w:lsdException w:name="Medium Shading 1 Accent 1" w:semiHidden="0" w:uiPriority="63" w:unhideWhenUsed="0"/>
-    <w:lsdException w:name="Medium Shading 2 Accent 1" w:semiHidden="0" w:uiPriority="64" w:unhideWhenUsed="0"/>
-    <w:lsdException w:name="Medium List 1 Accent 1" w:semiHidden="0" w:uiPriority="65" w:unhideWhenUsed="0"/>
-    <w:lsdException w:name="Revision" w:unhideWhenUsed="0"/>
-    <w:lsdException w:name="List Paragraph" w:semiHidden="0" w:uiPriority="34" w:unhideWhenUsed="0" w:qFormat="1"/>
-    <w:lsdException w:name="Quote" w:semiHidden="0" w:uiPriority="29" w:unhideWhenUsed="0" w:qFormat="1"/>
-    <w:lsdException w:name="Intense Quote" w:semiHidden="0" w:uiPriority="30" w:unhideWhenUsed="0" w:qFormat="1"/>
-    <w:lsdException w:name="Medium List 2 Accent 1" w:semiHidden="0" w:uiPriority="66" w:unhideWhenUsed="0"/>
-    <w:lsdException w:name="Medium Grid 1 Accent 1" w:semiHidden="0" w:uiPriority="67" w:unhideWhenUsed="0"/>
-    <w:lsdException w:name="Medium Grid 2 Accent 1" w:semiHidden="0" w:uiPriority="68" w:unhideWhenUsed="0"/>
-    <w:lsdException w:name="Medium Grid 3 Accent 1" w:semiHidden="0" w:uiPriority="69" w:unhideWhenUsed="0"/>
-    <w:lsdException w:name="Dark List Accent 1" w:semiHidden="0" w:uiPriority="70" w:unhideWhenUsed="0"/>
-    <w:lsdException w:name="Colorful Shading Accent 1" w:semiHidden="0" w:uiPriority="71" w:unhideWhenUsed="0"/>
-    <w:lsdException w:name="Colorful List Accent 1" w:semiHidden="0" w:uiPriority="72" w:unhideWhenUsed="0"/>
-    <w:lsdException w:name="Colorful Grid Accent 1" w:semiHidden="0" w:uiPriority="73" w:unhideWhenUsed="0"/>
-    <w:lsdException w:name="Light Shading Accent 2" w:semiHidden="0" w:uiPriority="60" w:unhideWhenUsed="0"/>
-    <w:lsdException w:name="Light List Accent 2" w:semiHidden="0" w:uiPriority="61" w:unhideWhenUsed="0"/>
-    <w:lsdException w:name="Light Grid Accent 2" w:semiHidden="0" w:uiPriority="62" w:unhideWhenUsed="0"/>
-    <w:lsdException w:name="Medium Shading 1 Accent 2" w:semiHidden="0" w:uiPriority="63" w:unhideWhenUsed="0"/>
-    <w:lsdException w:name="Medium Shading 2 Accent 2" w:semiHidden="0" w:uiPriority="64" w:unhideWhenUsed="0"/>
-    <w:lsdException w:name="Medium List 1 Accent 2" w:semiHidden="0" w:uiPriority="65" w:unhideWhenUsed="0"/>
-    <w:lsdException w:name="Medium List 2 Accent 2" w:semiHidden="0" w:uiPriority="66" w:unhideWhenUsed="0"/>
-    <w:lsdException w:name="Medium Grid 1 Accent 2" w:semiHidden="0" w:uiPriority="67" w:unhideWhenUsed="0"/>
-    <w:lsdException w:name="Medium Grid 2 Accent 2" w:semiHidden="0" w:uiPriority="68" w:unhideWhenUsed="0"/>
-    <w:lsdException w:name="Medium Grid 3 Accent 2" w:semiHidden="0" w:uiPriority="69" w:unhideWhenUsed="0"/>
-    <w:lsdException w:name="Dark List Accent 2" w:semiHidden="0" w:uiPriority="70" w:unhideWhenUsed="0"/>
-    <w:lsdException w:name="Colorful Shading Accent 2" w:semiHidden="0" w:uiPriority="71" w:unhideWhenUsed="0"/>
-    <w:lsdException w:name="Colorful List Accent 2" w:semiHidden="0" w:uiPriority="72" w:unhideWhenUsed="0"/>
-    <w:lsdException w:name="Colorful Grid Accent 2" w:semiHidden="0" w:uiPriority="73" w:unhideWhenUsed="0"/>
-    <w:lsdException w:name="Light Shading Accent 3" w:semiHidden="0" w:uiPriority="60" w:unhideWhenUsed="0"/>
-    <w:lsdException w:name="Light List Accent 3" w:semiHidden="0" w:uiPriority="61" w:unhideWhenUsed="0"/>
-    <w:lsdException w:name="Light Grid Accent 3" w:semiHidden="0" w:uiPriority="62" w:unhideWhenUsed="0"/>
-    <w:lsdException w:name="Medium Shading 1 Accent 3" w:semiHidden="0" w:uiPriority="63" w:unhideWhenUsed="0"/>
-    <w:lsdException w:name="Medium Shading 2 Accent 3" w:semiHidden="0" w:uiPriority="64" w:unhideWhenUsed="0"/>
-    <w:lsdException w:name="Medium List 1 Accent 3" w:semiHidden="0" w:uiPriority="65" w:unhideWhenUsed="0"/>
-    <w:lsdException w:name="Medium List 2 Accent 3" w:semiHidden="0" w:uiPriority="66" w:unhideWhenUsed="0"/>
-    <w:lsdException w:name="Medium Grid 1 Accent 3" w:semiHidden="0" w:uiPriority="67" w:unhideWhenUsed="0"/>
-    <w:lsdException w:name="Medium Grid 2 Accent 3" w:semiHidden="0" w:uiPriority="68" w:unhideWhenUsed="0"/>
-    <w:lsdException w:name="Medium Grid 3 Accent 3" w:semiHidden="0" w:uiPriority="69" w:unhideWhenUsed="0"/>
-    <w:lsdException w:name="Dark List Accent 3" w:semiHidden="0" w:uiPriority="70" w:unhideWhenUsed="0"/>
-    <w:lsdException w:name="Colorful Shading Accent 3" w:semiHidden="0" w:uiPriority="71" w:unhideWhenUsed="0"/>
-    <w:lsdException w:name="Colorful List Accent 3" w:semiHidden="0" w:uiPriority="72" w:unhideWhenUsed="0"/>
-    <w:lsdException w:name="Colorful Grid Accent 3" w:semiHidden="0" w:uiPriority="73" w:unhideWhenUsed="0"/>
-    <w:lsdException w:name="Light Shading Accent 4" w:semiHidden="0" w:uiPriority="60" w:unhideWhenUsed="0"/>
-    <w:lsdException w:name="Light List Accent 4" w:semiHidden="0" w:uiPriority="61" w:unhideWhenUsed="0"/>
-    <w:lsdException w:name="Light Grid Accent 4" w:semiHidden="0" w:uiPriority="62" w:unhideWhenUsed="0"/>
-    <w:lsdException w:name="Medium Shading 1 Accent 4" w:semiHidden="0" w:uiPriority="63" w:unhideWhenUsed="0"/>
-    <w:lsdException w:name="Medium Shading 2 Accent 4" w:semiHidden="0" w:uiPriority="64" w:unhideWhenUsed="0"/>
-    <w:lsdException w:name="Medium List 1 Accent 4" w:semiHidden="0" w:uiPriority="65" w:unhideWhenUsed="0"/>
-    <w:lsdException w:name="Medium List 2 Accent 4" w:semiHidden="0" w:uiPriority="66" w:unhideWhenUsed="0"/>
-    <w:lsdException w:name="Medium Grid 1 Accent 4" w:semiHidden="0" w:uiPriority="67" w:unhideWhenUsed="0"/>
-    <w:lsdException w:name="Medium Grid 2 Accent 4" w:semiHidden="0" w:uiPriority="68" w:unhideWhenUsed="0"/>
-    <w:lsdException w:name="Medium Grid 3 Accent 4" w:semiHidden="0" w:uiPriority="69" w:unhideWhenUsed="0"/>
-    <w:lsdException w:name="Dark List Accent 4" w:semiHidden="0" w:uiPriority="70" w:unhideWhenUsed="0"/>
-    <w:lsdException w:name="Colorful Shading Accent 4" w:semiHidden="0" w:uiPriority="71" w:unhideWhenUsed="0"/>
-    <w:lsdException w:name="Colorful List Accent 4" w:semiHidden="0" w:uiPriority="72" w:unhideWhenUsed="0"/>
-    <w:lsdException w:name="Colorful Grid Accent 4" w:semiHidden="0" w:uiPriority="73" w:unhideWhenUsed="0"/>
-    <w:lsdException w:name="Light Shading Accent 5" w:semiHidden="0" w:uiPriority="60" w:unhideWhenUsed="0"/>
-    <w:lsdException w:name="Light List Accent 5" w:semiHidden="0" w:uiPriority="61" w:unhideWhenUsed="0"/>
-    <w:lsdException w:name="Light Grid Accent 5" w:semiHidden="0" w:uiPriority="62" w:unhideWhenUsed="0"/>
-    <w:lsdException w:name="Medium Shading 1 Accent 5" w:semiHidden="0" w:uiPriority="63" w:unhideWhenUsed="0"/>
-    <w:lsdException w:name="Medium Shading 2 Accent 5" w:semiHidden="0" w:uiPriority="64" w:unhideWhenUsed="0"/>
-    <w:lsdException w:name="Medium List 1 Accent 5" w:semiHidden="0" w:uiPriority="65" w:unhideWhenUsed="0"/>
-    <w:lsdException w:name="Medium List 2 Accent 5" w:semiHidden="0" w:uiPriority="66" w:unhideWhenUsed="0"/>
-    <w:lsdException w:name="Medium Grid 1 Accent 5" w:semiHidden="0" w:uiPriority="67" w:unhideWhenUsed="0"/>
-    <w:lsdException w:name="Medium Grid 2 Accent 5" w:semiHidden="0" w:uiPriority="68" w:unhideWhenUsed="0"/>
-    <w:lsdException w:name="Medium Grid 3 Accent 5" w:semiHidden="0" w:uiPriority="69" w:unhideWhenUsed="0"/>
-    <w:lsdException w:name="Dark List Accent 5" w:semiHidden="0" w:uiPriority="70" w:unhideWhenUsed="0"/>
-    <w:lsdException w:name="Colorful Shading Accent 5" w:semiHidden="0" w:uiPriority="71" w:unhideWhenUsed="0"/>
-    <w:lsdException w:name="Colorful List Accent 5" w:semiHidden="0" w:uiPriority="72" w:unhideWhenUsed="0"/>
-    <w:lsdException w:name="Colorful Grid Accent 5" w:semiHidden="0" w:uiPriority="73" w:unhideWhenUsed="0"/>
-    <w:lsdException w:name="Light Shading Accent 6" w:semiHidden="0" w:uiPriority="60" w:unhideWhenUsed="0"/>
-    <w:lsdException w:name="Light List Accent 6" w:semiHidden="0" w:uiPriority="61" w:unhideWhenUsed="0"/>
-    <w:lsdException w:name="Light Grid Accent 6" w:semiHidden="0" w:uiPriority="62" w:unhideWhenUsed="0"/>
-    <w:lsdException w:name="Medium Shading 1 Accent 6" w:semiHidden="0" w:uiPriority="63" w:unhideWhenUsed="0"/>
-    <w:lsdException w:name="Medium Shading 2 Accent 6" w:semiHidden="0" w:uiPriority="64" w:unhideWhenUsed="0"/>
-    <w:lsdException w:name="Medium List 1 Accent 6" w:semiHidden="0" w:uiPriority="65" w:unhideWhenUsed="0"/>
-    <w:lsdException w:name="Medium List 2 Accent 6" w:semiHidden="0" w:uiPriority="66" w:unhideWhenUsed="0"/>
-    <w:lsdException w:name="Medium Grid 1 Accent 6" w:semiHidden="0" w:uiPriority="67" w:unhideWhenUsed="0"/>
-    <w:lsdException w:name="Medium Grid 2 Accent 6" w:semiHidden="0" w:uiPriority="68" w:unhideWhenUsed="0"/>
-    <w:lsdException w:name="Medium Grid 3 Accent 6" w:semiHidden="0" w:uiPriority="69" w:unhideWhenUsed="0"/>
-    <w:lsdException w:name="Dark List Accent 6" w:semiHidden="0" w:uiPriority="70" w:unhideWhenUsed="0"/>
-    <w:lsdException w:name="Colorful Shading Accent 6" w:semiHidden="0" w:uiPriority="71" w:unhideWhenUsed="0"/>
-    <w:lsdException w:name="Colorful List Accent 6" w:semiHidden="0" w:uiPriority="72" w:unhideWhenUsed="0"/>
-    <w:lsdException w:name="Colorful Grid Accent 6" w:semiHidden="0" w:uiPriority="73" w:unhideWhenUsed="0"/>
-    <w:lsdException w:name="Subtle Emphasis" w:semiHidden="0" w:uiPriority="19" w:unhideWhenUsed="0" w:qFormat="1"/>
-    <w:lsdException w:name="Intense Emphasis" w:semiHidden="0" w:uiPriority="21" w:unhideWhenUsed="0" w:qFormat="1"/>
-    <w:lsdException w:name="Subtle Reference" w:semiHidden="0" w:uiPriority="31" w:unhideWhenUsed="0" w:qFormat="1"/>
-    <w:lsdException w:name="Intense Reference" w:semiHidden="0" w:uiPriority="32" w:unhideWhenUsed="0" w:qFormat="1"/>
-    <w:lsdException w:name="Book Title" w:semiHidden="0" w:uiPriority="33" w:unhideWhenUsed="0" w:qFormat="1"/>
-    <w:lsdException w:name="Bibliography" w:uiPriority="37"/>
-    <w:lsdException w:name="TOC Heading" w:uiPriority="39" w:qFormat="1"/>
-  </w:latentStyles>
-  <w:style w:type="paragraph" w:default="1" w:styleId="Normal">
-    <w:name w:val="Normal"/>
-    <w:qFormat/>
-  </w:style>
-  <w:style w:type="character" w:default="1" w:styleId="DefaultParagraphFont">
-    <w:name w:val="Default Paragraph Font"/>
-    <w:uiPriority w:val="1"/>
-    <w:semiHidden/>
-    <w:unhideWhenUsed/>
-  </w:style>
-  <w:style w:type="table" w:default="1" w:styleId="TableNormal">
-    <w:name w:val="Normal Table"/>
-    <w:uiPriority w:val="99"/>
-    <w:semiHidden/>
-    <w:unhideWhenUsed/>
-    <w:tblPr>
-      <w:tblInd w:w="0" w:type="dxa"/>
-      <w:tblCellMar>
-        <w:top w:w="0" w:type="dxa"/>
-        <w:left w:w="108" w:type="dxa"/>
-        <w:bottom w:w="0" w:type="dxa"/>
-        <w:right w:w="108" w:type="dxa"/>
-      </w:tblCellMar>
-    </w:tblPr>
-  </w:style>
-  <w:style w:type="numbering" w:default="1" w:styleId="NoList">
-    <w:name w:val="No List"/>
-    <w:uiPriority w:val="99"/>
-    <w:semiHidden/>
-    <w:unhideWhenUsed/>
   </w:style>
 </w:styles>
 </file>

</xml_diff>